<commit_message>
Deploy latest version of PFS documents c10f4a6735f91cdcaf0d54bfa1025f41bb4c9481
</commit_message>
<xml_diff>
--- a/latest/SAR-NRB.docx
+++ b/latest/SAR-NRB.docx
@@ -49,7 +49,7 @@
         </w:drawing>
       </w:r>
     </w:p>
-    <w:bookmarkStart w:id="291" w:name="Xf322761420ba12cd249c8be342647b2908c150a"/>
+    <w:bookmarkStart w:id="299" w:name="Xf322761420ba12cd249c8be342647b2908c150a"/>
     <w:p>
       <w:pPr>
         <w:pStyle w:val="berschrift1"/>
@@ -1262,7 +1262,7 @@
       </w:r>
     </w:p>
     <w:bookmarkEnd w:id="30"/>
-    <w:bookmarkStart w:id="239" w:name="requirements"/>
+    <w:bookmarkStart w:id="247" w:name="requirements"/>
     <w:p>
       <w:pPr>
         <w:pStyle w:val="berschrift2"/>
@@ -1466,7 +1466,7 @@
       <w:r>
         <w:t xml:space="preserve">“</w:t>
       </w:r>
-      <w:hyperlink w:anchor="sec:rcm.metadata-radiometric-accuracy">
+      <w:hyperlink w:anchor="X96f5cf0495ba802547027bd915355aff9549cc2">
         <w:r>
           <w:rPr>
             <w:rStyle w:val="Hyperlink"/>
@@ -1560,7 +1560,7 @@
     </w:p>
     <w:bookmarkEnd w:id="33"/>
     <w:bookmarkEnd w:id="34"/>
-    <w:bookmarkStart w:id="38" w:name="sec:meta.metadata-machine-readability"/>
+    <w:bookmarkStart w:id="38" w:name="X395b65d2d68dbeeea9cb452c7d813188d36eeff"/>
     <w:p>
       <w:pPr>
         <w:pStyle w:val="berschrift4"/>
@@ -1592,7 +1592,7 @@
         <w:rPr>
           <w:rStyle w:val="VerbatimChar"/>
         </w:rPr>
-        <w:t xml:space="preserve">meta.metadata-machine-readability</w:t>
+        <w:t xml:space="preserve">meta.metadata-machine-readability-sar</w:t>
       </w:r>
     </w:p>
     <w:bookmarkStart w:id="35" w:name="threshold-requirements-1"/>
@@ -1977,7 +1977,7 @@
     </w:p>
     <w:bookmarkEnd w:id="45"/>
     <w:bookmarkEnd w:id="46"/>
-    <w:bookmarkStart w:id="50" w:name="sec:meta.metadata-time"/>
+    <w:bookmarkStart w:id="50" w:name="sec:meta.metadata-time-sar"/>
     <w:p>
       <w:pPr>
         <w:pStyle w:val="berschrift4"/>
@@ -2009,7 +2009,7 @@
         <w:rPr>
           <w:rStyle w:val="VerbatimChar"/>
         </w:rPr>
-        <w:t xml:space="preserve">meta.metadata-time</w:t>
+        <w:t xml:space="preserve">meta.metadata-time-sar</w:t>
       </w:r>
     </w:p>
     <w:bookmarkStart w:id="47" w:name="threshold-requirements-4"/>
@@ -2468,7 +2468,7 @@
     </w:p>
     <w:bookmarkEnd w:id="58"/>
     <w:bookmarkEnd w:id="59"/>
-    <w:bookmarkStart w:id="64" w:name="sec:src.metadata-instrument"/>
+    <w:bookmarkStart w:id="64" w:name="sec:src.metadata-instrument-sar"/>
     <w:p>
       <w:pPr>
         <w:pStyle w:val="berschrift4"/>
@@ -2500,7 +2500,7 @@
         <w:rPr>
           <w:rStyle w:val="VerbatimChar"/>
         </w:rPr>
-        <w:t xml:space="preserve">src.metadata-instrument</w:t>
+        <w:t xml:space="preserve">src.metadata-instrument-sar</w:t>
       </w:r>
     </w:p>
     <w:bookmarkStart w:id="60" w:name="threshold-requirements-7"/>
@@ -3643,7 +3643,7 @@
     </w:p>
     <w:bookmarkEnd w:id="84"/>
     <w:bookmarkEnd w:id="85"/>
-    <w:bookmarkStart w:id="89" w:name="sec:src.metadata-sensor-calibration"/>
+    <w:bookmarkStart w:id="89" w:name="sec:src.metadata-sensor-calibration-sar"/>
     <w:p>
       <w:pPr>
         <w:pStyle w:val="berschrift4"/>
@@ -3675,7 +3675,7 @@
         <w:rPr>
           <w:rStyle w:val="VerbatimChar"/>
         </w:rPr>
-        <w:t xml:space="preserve">src.metadata-sensor-calibration</w:t>
+        <w:t xml:space="preserve">src.metadata-sensor-calibration-sar</w:t>
       </w:r>
     </w:p>
     <w:bookmarkStart w:id="86" w:name="threshold-requirements-13"/>
@@ -6505,7 +6505,7 @@
     <w:bookmarkEnd w:id="153"/>
     <w:bookmarkEnd w:id="154"/>
     <w:bookmarkEnd w:id="155"/>
-    <w:bookmarkStart w:id="192" w:name="sec:pxl"/>
+    <w:bookmarkStart w:id="196" w:name="sec:pxl"/>
     <w:p>
       <w:pPr>
         <w:pStyle w:val="berschrift3"/>
@@ -6555,7 +6555,7 @@
         <w:t xml:space="preserve">Cloud optimized file formats are recommended.</w:t>
       </w:r>
     </w:p>
-    <w:bookmarkStart w:id="159" w:name="sec:pxl.metadata-machine-readability"/>
+    <w:bookmarkStart w:id="159" w:name="sec:pxl.cloud-optimized-formats"/>
     <w:p>
       <w:pPr>
         <w:pStyle w:val="berschrift4"/>
@@ -6570,7 +6570,7 @@
         <w:t xml:space="preserve"> </w:t>
       </w:r>
       <w:r>
-        <w:t xml:space="preserve">Metadata Machine Readability</w:t>
+        <w:t xml:space="preserve">Cloud Optimized Formats</w:t>
       </w:r>
     </w:p>
     <w:p>
@@ -6587,7 +6587,7 @@
         <w:rPr>
           <w:rStyle w:val="VerbatimChar"/>
         </w:rPr>
-        <w:t xml:space="preserve">pxl.metadata-machine-readability</w:t>
+        <w:t xml:space="preserve">pxl.cloud-optimized-formats</w:t>
       </w:r>
     </w:p>
     <w:bookmarkStart w:id="156" w:name="threshold-requirements-30"/>
@@ -6604,7 +6604,10 @@
         <w:pStyle w:val="FirstParagraph"/>
       </w:pPr>
       <w:r>
-        <w:t xml:space="preserve">Metadata is provided in a structure that enables a computer algorithm to be used to consistently and automatically identify and extract each component/variable/layer for further use.</w:t>
+        <w:t xml:space="preserve">Not required.</w:t>
+      </w:r>
+      <w:r>
+        <w:t xml:space="preserve"> </w:t>
       </w:r>
     </w:p>
     <w:bookmarkEnd w:id="156"/>
@@ -6622,7 +6625,7 @@
         <w:pStyle w:val="FirstParagraph"/>
       </w:pPr>
       <w:r>
-        <w:t xml:space="preserve">As threshold, but metadata is formatted in accordance with CEOS-ARD SAR Metadata Specifications, v.1.1, or in a community endorsed standard that facilitates machine-readability, such as ISO 19115-2, Climate and Forecast (CF) convention, the Attribute Convention for Data Discovery (ACDD), etc.</w:t>
+        <w:t xml:space="preserve">All files are provided using cloud-optimized file formats.</w:t>
       </w:r>
     </w:p>
     <w:bookmarkEnd w:id="157"/>
@@ -6692,7 +6695,7 @@
     </w:p>
     <w:bookmarkEnd w:id="158"/>
     <w:bookmarkEnd w:id="159"/>
-    <w:bookmarkStart w:id="163" w:name="sec:pxl.per-pixel-data-mask"/>
+    <w:bookmarkStart w:id="163" w:name="sec:pxl.metadata-machine-readability-sar"/>
     <w:p>
       <w:pPr>
         <w:pStyle w:val="berschrift4"/>
@@ -6707,6 +6710,143 @@
         <w:t xml:space="preserve"> </w:t>
       </w:r>
       <w:r>
+        <w:t xml:space="preserve">Metadata Machine Readability</w:t>
+      </w:r>
+    </w:p>
+    <w:p>
+      <w:pPr>
+        <w:pStyle w:val="FirstParagraph"/>
+      </w:pPr>
+      <w:r>
+        <w:t xml:space="preserve">Identifier:</w:t>
+      </w:r>
+      <w:r>
+        <w:t xml:space="preserve"> </w:t>
+      </w:r>
+      <w:r>
+        <w:rPr>
+          <w:rStyle w:val="VerbatimChar"/>
+        </w:rPr>
+        <w:t xml:space="preserve">pxl.metadata-machine-readability-sar</w:t>
+      </w:r>
+    </w:p>
+    <w:bookmarkStart w:id="160" w:name="threshold-requirements-31"/>
+    <w:p>
+      <w:pPr>
+        <w:pStyle w:val="berschrift5"/>
+      </w:pPr>
+      <w:r>
+        <w:t xml:space="preserve">Threshold requirements:</w:t>
+      </w:r>
+    </w:p>
+    <w:p>
+      <w:pPr>
+        <w:pStyle w:val="FirstParagraph"/>
+      </w:pPr>
+      <w:r>
+        <w:t xml:space="preserve">Metadata is provided in a structure that enables a computer algorithm to be used to consistently and automatically identify and extract each component/variable/layer for further use.</w:t>
+      </w:r>
+    </w:p>
+    <w:bookmarkEnd w:id="160"/>
+    <w:bookmarkStart w:id="161" w:name="goal-requirements-31"/>
+    <w:p>
+      <w:pPr>
+        <w:pStyle w:val="berschrift5"/>
+      </w:pPr>
+      <w:r>
+        <w:t xml:space="preserve">Goal requirements:</w:t>
+      </w:r>
+    </w:p>
+    <w:p>
+      <w:pPr>
+        <w:pStyle w:val="FirstParagraph"/>
+      </w:pPr>
+      <w:r>
+        <w:t xml:space="preserve">As threshold, but metadata is formatted in accordance with CEOS-ARD SAR Metadata Specifications, v.1.1, or in a community endorsed standard that facilitates machine-readability, such as ISO 19115-2, Climate and Forecast (CF) convention, the Attribute Convention for Data Discovery (ACDD), etc.</w:t>
+      </w:r>
+    </w:p>
+    <w:bookmarkEnd w:id="161"/>
+    <w:bookmarkStart w:id="162" w:name="assessment-31"/>
+    <w:p>
+      <w:pPr>
+        <w:pStyle w:val="berschrift5"/>
+      </w:pPr>
+      <w:r>
+        <w:t xml:space="preserve">Assessment:</w:t>
+      </w:r>
+    </w:p>
+    <w:p>
+      <w:pPr>
+        <w:pStyle w:val="Compact"/>
+        <w:numPr>
+          <w:ilvl w:val="0"/>
+          <w:numId w:val="1048"/>
+        </w:numPr>
+      </w:pPr>
+      <w:r>
+        <w:t xml:space="preserve">Threshold Self-Assessment:</w:t>
+      </w:r>
+    </w:p>
+    <w:p>
+      <w:pPr>
+        <w:pStyle w:val="Compact"/>
+        <w:numPr>
+          <w:ilvl w:val="0"/>
+          <w:numId w:val="1048"/>
+        </w:numPr>
+      </w:pPr>
+      <w:r>
+        <w:t xml:space="preserve">Goal Self-Assessment:</w:t>
+      </w:r>
+    </w:p>
+    <w:p>
+      <w:pPr>
+        <w:pStyle w:val="Compact"/>
+        <w:numPr>
+          <w:ilvl w:val="0"/>
+          <w:numId w:val="1048"/>
+        </w:numPr>
+      </w:pPr>
+      <w:r>
+        <w:t xml:space="preserve">Self-Assessment Explanation/ Justification:</w:t>
+      </w:r>
+    </w:p>
+    <w:p>
+      <w:pPr>
+        <w:pStyle w:val="Compact"/>
+        <w:numPr>
+          <w:ilvl w:val="0"/>
+          <w:numId w:val="1048"/>
+        </w:numPr>
+      </w:pPr>
+      <w:r>
+        <w:t xml:space="preserve">Recommended Requirement Modification:</w:t>
+      </w:r>
+    </w:p>
+    <w:p>
+      <w:r>
+        <w:pict>
+          <v:rect style="width:0;height:1.5pt" o:hralign="center" o:hrstd="t" o:hr="t"/>
+        </w:pict>
+      </w:r>
+    </w:p>
+    <w:bookmarkEnd w:id="162"/>
+    <w:bookmarkEnd w:id="163"/>
+    <w:bookmarkStart w:id="167" w:name="sec:pxl.per-pixel-data-mask"/>
+    <w:p>
+      <w:pPr>
+        <w:pStyle w:val="berschrift4"/>
+      </w:pPr>
+      <w:r>
+        <w:rPr>
+          <w:rStyle w:val="VerbatimChar"/>
+        </w:rPr>
+        <w:t xml:space="preserve">4.3.</w:t>
+      </w:r>
+      <w:r>
+        <w:t xml:space="preserve"> </w:t>
+      </w:r>
+      <w:r>
         <w:t xml:space="preserve">Data Mask Image</w:t>
       </w:r>
     </w:p>
@@ -6727,7 +6867,7 @@
         <w:t xml:space="preserve">pxl.per-pixel-data-mask</w:t>
       </w:r>
     </w:p>
-    <w:bookmarkStart w:id="160" w:name="threshold-requirements-31"/>
+    <w:bookmarkStart w:id="164" w:name="threshold-requirements-32"/>
     <w:p>
       <w:pPr>
         <w:pStyle w:val="berschrift5"/>
@@ -6749,7 +6889,7 @@
         <w:pStyle w:val="Compact"/>
         <w:numPr>
           <w:ilvl w:val="0"/>
-          <w:numId w:val="1048"/>
+          <w:numId w:val="1049"/>
         </w:numPr>
       </w:pPr>
       <w:r>
@@ -6761,7 +6901,7 @@
         <w:pStyle w:val="Compact"/>
         <w:numPr>
           <w:ilvl w:val="0"/>
-          <w:numId w:val="1048"/>
+          <w:numId w:val="1049"/>
         </w:numPr>
       </w:pPr>
       <w:r>
@@ -6773,7 +6913,7 @@
         <w:pStyle w:val="Compact"/>
         <w:numPr>
           <w:ilvl w:val="0"/>
-          <w:numId w:val="1048"/>
+          <w:numId w:val="1049"/>
         </w:numPr>
       </w:pPr>
       <w:r>
@@ -6793,7 +6933,7 @@
         <w:pStyle w:val="Compact"/>
         <w:numPr>
           <w:ilvl w:val="0"/>
-          <w:numId w:val="1049"/>
+          <w:numId w:val="1050"/>
         </w:numPr>
       </w:pPr>
       <w:r>
@@ -6805,7 +6945,7 @@
         <w:pStyle w:val="Compact"/>
         <w:numPr>
           <w:ilvl w:val="0"/>
-          <w:numId w:val="1049"/>
+          <w:numId w:val="1050"/>
         </w:numPr>
       </w:pPr>
       <w:r>
@@ -6817,7 +6957,7 @@
         <w:pStyle w:val="Compact"/>
         <w:numPr>
           <w:ilvl w:val="0"/>
-          <w:numId w:val="1049"/>
+          <w:numId w:val="1050"/>
         </w:numPr>
       </w:pPr>
       <w:r>
@@ -6829,7 +6969,7 @@
         <w:pStyle w:val="Compact"/>
         <w:numPr>
           <w:ilvl w:val="0"/>
-          <w:numId w:val="1049"/>
+          <w:numId w:val="1050"/>
         </w:numPr>
       </w:pPr>
       <w:r>
@@ -6841,7 +6981,7 @@
         <w:pStyle w:val="Compact"/>
         <w:numPr>
           <w:ilvl w:val="0"/>
-          <w:numId w:val="1049"/>
+          <w:numId w:val="1050"/>
         </w:numPr>
       </w:pPr>
       <w:r>
@@ -6853,15 +6993,15 @@
         <w:pStyle w:val="Compact"/>
         <w:numPr>
           <w:ilvl w:val="0"/>
-          <w:numId w:val="1049"/>
+          <w:numId w:val="1050"/>
         </w:numPr>
       </w:pPr>
       <w:r>
         <w:t xml:space="preserve">Bit Value Representation</w:t>
       </w:r>
     </w:p>
-    <w:bookmarkEnd w:id="160"/>
-    <w:bookmarkStart w:id="161" w:name="goal-requirements-31"/>
+    <w:bookmarkEnd w:id="164"/>
+    <w:bookmarkStart w:id="165" w:name="goal-requirements-32"/>
     <w:p>
       <w:pPr>
         <w:pStyle w:val="berschrift5"/>
@@ -6883,7 +7023,7 @@
         <w:pStyle w:val="Compact"/>
         <w:numPr>
           <w:ilvl w:val="0"/>
-          <w:numId w:val="1050"/>
+          <w:numId w:val="1051"/>
         </w:numPr>
       </w:pPr>
       <w:r>
@@ -6895,7 +7035,7 @@
         <w:pStyle w:val="Compact"/>
         <w:numPr>
           <w:ilvl w:val="0"/>
-          <w:numId w:val="1050"/>
+          <w:numId w:val="1051"/>
         </w:numPr>
       </w:pPr>
       <w:r>
@@ -6907,7 +7047,7 @@
         <w:pStyle w:val="Compact"/>
         <w:numPr>
           <w:ilvl w:val="0"/>
-          <w:numId w:val="1050"/>
+          <w:numId w:val="1051"/>
         </w:numPr>
       </w:pPr>
       <w:r>
@@ -6919,7 +7059,7 @@
         <w:pStyle w:val="Compact"/>
         <w:numPr>
           <w:ilvl w:val="0"/>
-          <w:numId w:val="1050"/>
+          <w:numId w:val="1051"/>
         </w:numPr>
       </w:pPr>
       <w:r>
@@ -6931,7 +7071,7 @@
         <w:pStyle w:val="Compact"/>
         <w:numPr>
           <w:ilvl w:val="0"/>
-          <w:numId w:val="1050"/>
+          <w:numId w:val="1051"/>
         </w:numPr>
       </w:pPr>
       <w:r>
@@ -6943,15 +7083,15 @@
         <w:pStyle w:val="Compact"/>
         <w:numPr>
           <w:ilvl w:val="0"/>
-          <w:numId w:val="1050"/>
+          <w:numId w:val="1051"/>
         </w:numPr>
       </w:pPr>
       <w:r>
         <w:t xml:space="preserve">DEM gap filling (i.e., interpolated DEM over gaps)</w:t>
       </w:r>
     </w:p>
-    <w:bookmarkEnd w:id="161"/>
-    <w:bookmarkStart w:id="162" w:name="assessment-31"/>
+    <w:bookmarkEnd w:id="165"/>
+    <w:bookmarkStart w:id="166" w:name="assessment-32"/>
     <w:p>
       <w:pPr>
         <w:pStyle w:val="berschrift5"/>
@@ -6965,7 +7105,7 @@
         <w:pStyle w:val="Compact"/>
         <w:numPr>
           <w:ilvl w:val="0"/>
-          <w:numId w:val="1051"/>
+          <w:numId w:val="1052"/>
         </w:numPr>
       </w:pPr>
       <w:r>
@@ -6977,7 +7117,7 @@
         <w:pStyle w:val="Compact"/>
         <w:numPr>
           <w:ilvl w:val="0"/>
-          <w:numId w:val="1051"/>
+          <w:numId w:val="1052"/>
         </w:numPr>
       </w:pPr>
       <w:r>
@@ -6989,7 +7129,7 @@
         <w:pStyle w:val="Compact"/>
         <w:numPr>
           <w:ilvl w:val="0"/>
-          <w:numId w:val="1051"/>
+          <w:numId w:val="1052"/>
         </w:numPr>
       </w:pPr>
       <w:r>
@@ -7001,7 +7141,7 @@
         <w:pStyle w:val="Compact"/>
         <w:numPr>
           <w:ilvl w:val="0"/>
-          <w:numId w:val="1051"/>
+          <w:numId w:val="1052"/>
         </w:numPr>
       </w:pPr>
       <w:r>
@@ -7015,9 +7155,9 @@
         </w:pict>
       </w:r>
     </w:p>
-    <w:bookmarkEnd w:id="162"/>
-    <w:bookmarkEnd w:id="163"/>
-    <w:bookmarkStart w:id="167" w:name="sec:pxl.per-pixel-scattering-area"/>
+    <w:bookmarkEnd w:id="166"/>
+    <w:bookmarkEnd w:id="167"/>
+    <w:bookmarkStart w:id="171" w:name="sec:pxl.per-pixel-scattering-area"/>
     <w:p>
       <w:pPr>
         <w:pStyle w:val="berschrift4"/>
@@ -7026,7 +7166,7 @@
         <w:rPr>
           <w:rStyle w:val="VerbatimChar"/>
         </w:rPr>
-        <w:t xml:space="preserve">4.3.</w:t>
+        <w:t xml:space="preserve">4.4.</w:t>
       </w:r>
       <w:r>
         <w:t xml:space="preserve"> </w:t>
@@ -7064,7 +7204,7 @@
         <w:t xml:space="preserve">Usage: Recommended for scenes that include land areas.</w:t>
       </w:r>
     </w:p>
-    <w:bookmarkStart w:id="164" w:name="threshold-requirements-32"/>
+    <w:bookmarkStart w:id="168" w:name="threshold-requirements-33"/>
     <w:p>
       <w:pPr>
         <w:pStyle w:val="berschrift5"/>
@@ -7084,8 +7224,8 @@
         <w:t xml:space="preserve"> </w:t>
       </w:r>
     </w:p>
-    <w:bookmarkEnd w:id="164"/>
-    <w:bookmarkStart w:id="165" w:name="goal-requirements-32"/>
+    <w:bookmarkEnd w:id="168"/>
+    <w:bookmarkStart w:id="169" w:name="goal-requirements-33"/>
     <w:p>
       <w:pPr>
         <w:pStyle w:val="berschrift5"/>
@@ -7201,7 +7341,7 @@
         <w:pStyle w:val="Compact"/>
         <w:numPr>
           <w:ilvl w:val="0"/>
-          <w:numId w:val="1052"/>
+          <w:numId w:val="1053"/>
         </w:numPr>
       </w:pPr>
       <w:r>
@@ -7213,7 +7353,7 @@
         <w:pStyle w:val="Compact"/>
         <w:numPr>
           <w:ilvl w:val="0"/>
-          <w:numId w:val="1052"/>
+          <w:numId w:val="1053"/>
         </w:numPr>
       </w:pPr>
       <w:r>
@@ -7225,7 +7365,7 @@
         <w:pStyle w:val="Compact"/>
         <w:numPr>
           <w:ilvl w:val="0"/>
-          <w:numId w:val="1052"/>
+          <w:numId w:val="1053"/>
         </w:numPr>
       </w:pPr>
       <w:r>
@@ -7237,7 +7377,7 @@
         <w:pStyle w:val="Compact"/>
         <w:numPr>
           <w:ilvl w:val="0"/>
-          <w:numId w:val="1052"/>
+          <w:numId w:val="1053"/>
         </w:numPr>
       </w:pPr>
       <w:r>
@@ -7249,15 +7389,15 @@
         <w:pStyle w:val="Compact"/>
         <w:numPr>
           <w:ilvl w:val="0"/>
-          <w:numId w:val="1052"/>
+          <w:numId w:val="1053"/>
         </w:numPr>
       </w:pPr>
       <w:r>
         <w:t xml:space="preserve">Byte Order</w:t>
       </w:r>
     </w:p>
-    <w:bookmarkEnd w:id="165"/>
-    <w:bookmarkStart w:id="166" w:name="assessment-32"/>
+    <w:bookmarkEnd w:id="169"/>
+    <w:bookmarkStart w:id="170" w:name="assessment-33"/>
     <w:p>
       <w:pPr>
         <w:pStyle w:val="berschrift5"/>
@@ -7271,7 +7411,7 @@
         <w:pStyle w:val="Compact"/>
         <w:numPr>
           <w:ilvl w:val="0"/>
-          <w:numId w:val="1053"/>
+          <w:numId w:val="1054"/>
         </w:numPr>
       </w:pPr>
       <w:r>
@@ -7283,7 +7423,7 @@
         <w:pStyle w:val="Compact"/>
         <w:numPr>
           <w:ilvl w:val="0"/>
-          <w:numId w:val="1053"/>
+          <w:numId w:val="1054"/>
         </w:numPr>
       </w:pPr>
       <w:r>
@@ -7295,7 +7435,7 @@
         <w:pStyle w:val="Compact"/>
         <w:numPr>
           <w:ilvl w:val="0"/>
-          <w:numId w:val="1053"/>
+          <w:numId w:val="1054"/>
         </w:numPr>
       </w:pPr>
       <w:r>
@@ -7307,7 +7447,7 @@
         <w:pStyle w:val="Compact"/>
         <w:numPr>
           <w:ilvl w:val="0"/>
-          <w:numId w:val="1053"/>
+          <w:numId w:val="1054"/>
         </w:numPr>
       </w:pPr>
       <w:r>
@@ -7321,9 +7461,9 @@
         </w:pict>
       </w:r>
     </w:p>
-    <w:bookmarkEnd w:id="166"/>
-    <w:bookmarkEnd w:id="167"/>
-    <w:bookmarkStart w:id="171" w:name="sec:pxl.per-pixel-local-incident-angle"/>
+    <w:bookmarkEnd w:id="170"/>
+    <w:bookmarkEnd w:id="171"/>
+    <w:bookmarkStart w:id="175" w:name="sec:pxl.per-pixel-local-incident-angle"/>
     <w:p>
       <w:pPr>
         <w:pStyle w:val="berschrift4"/>
@@ -7332,7 +7472,7 @@
         <w:rPr>
           <w:rStyle w:val="VerbatimChar"/>
         </w:rPr>
-        <w:t xml:space="preserve">4.4.</w:t>
+        <w:t xml:space="preserve">4.5.</w:t>
       </w:r>
       <w:r>
         <w:t xml:space="preserve"> </w:t>
@@ -7358,7 +7498,7 @@
         <w:t xml:space="preserve">pxl.per-pixel-local-incident-angle</w:t>
       </w:r>
     </w:p>
-    <w:bookmarkStart w:id="168" w:name="threshold-requirements-33"/>
+    <w:bookmarkStart w:id="172" w:name="threshold-requirements-34"/>
     <w:p>
       <w:pPr>
         <w:pStyle w:val="berschrift5"/>
@@ -7388,7 +7528,7 @@
         <w:pStyle w:val="Compact"/>
         <w:numPr>
           <w:ilvl w:val="0"/>
-          <w:numId w:val="1054"/>
+          <w:numId w:val="1055"/>
         </w:numPr>
       </w:pPr>
       <w:r>
@@ -7400,7 +7540,7 @@
         <w:pStyle w:val="Compact"/>
         <w:numPr>
           <w:ilvl w:val="0"/>
-          <w:numId w:val="1054"/>
+          <w:numId w:val="1055"/>
         </w:numPr>
       </w:pPr>
       <w:r>
@@ -7412,7 +7552,7 @@
         <w:pStyle w:val="Compact"/>
         <w:numPr>
           <w:ilvl w:val="0"/>
-          <w:numId w:val="1054"/>
+          <w:numId w:val="1055"/>
         </w:numPr>
       </w:pPr>
       <w:r>
@@ -7424,7 +7564,7 @@
         <w:pStyle w:val="Compact"/>
         <w:numPr>
           <w:ilvl w:val="0"/>
-          <w:numId w:val="1054"/>
+          <w:numId w:val="1055"/>
         </w:numPr>
       </w:pPr>
       <w:r>
@@ -7436,7 +7576,7 @@
         <w:pStyle w:val="Compact"/>
         <w:numPr>
           <w:ilvl w:val="0"/>
-          <w:numId w:val="1054"/>
+          <w:numId w:val="1055"/>
         </w:numPr>
       </w:pPr>
       <w:r>
@@ -7456,15 +7596,15 @@
         <w:pStyle w:val="Compact"/>
         <w:numPr>
           <w:ilvl w:val="0"/>
-          <w:numId w:val="1055"/>
+          <w:numId w:val="1056"/>
         </w:numPr>
       </w:pPr>
       <w:r>
         <w:t xml:space="preserve">For maritime ORB scenes when no land areas are covered, a geoid model could be used for the calculation of the local incident angle.</w:t>
       </w:r>
     </w:p>
-    <w:bookmarkEnd w:id="168"/>
-    <w:bookmarkStart w:id="169" w:name="goal-requirements-33"/>
+    <w:bookmarkEnd w:id="172"/>
+    <w:bookmarkStart w:id="173" w:name="goal-requirements-34"/>
     <w:p>
       <w:pPr>
         <w:pStyle w:val="berschrift5"/>
@@ -7484,8 +7624,8 @@
         <w:t xml:space="preserve"> </w:t>
       </w:r>
     </w:p>
-    <w:bookmarkEnd w:id="169"/>
-    <w:bookmarkStart w:id="170" w:name="assessment-33"/>
+    <w:bookmarkEnd w:id="173"/>
+    <w:bookmarkStart w:id="174" w:name="assessment-34"/>
     <w:p>
       <w:pPr>
         <w:pStyle w:val="berschrift5"/>
@@ -7499,7 +7639,7 @@
         <w:pStyle w:val="Compact"/>
         <w:numPr>
           <w:ilvl w:val="0"/>
-          <w:numId w:val="1056"/>
+          <w:numId w:val="1057"/>
         </w:numPr>
       </w:pPr>
       <w:r>
@@ -7511,7 +7651,7 @@
         <w:pStyle w:val="Compact"/>
         <w:numPr>
           <w:ilvl w:val="0"/>
-          <w:numId w:val="1056"/>
+          <w:numId w:val="1057"/>
         </w:numPr>
       </w:pPr>
       <w:r>
@@ -7523,7 +7663,7 @@
         <w:pStyle w:val="Compact"/>
         <w:numPr>
           <w:ilvl w:val="0"/>
-          <w:numId w:val="1056"/>
+          <w:numId w:val="1057"/>
         </w:numPr>
       </w:pPr>
       <w:r>
@@ -7535,7 +7675,7 @@
         <w:pStyle w:val="Compact"/>
         <w:numPr>
           <w:ilvl w:val="0"/>
-          <w:numId w:val="1056"/>
+          <w:numId w:val="1057"/>
         </w:numPr>
       </w:pPr>
       <w:r>
@@ -7549,9 +7689,9 @@
         </w:pict>
       </w:r>
     </w:p>
-    <w:bookmarkEnd w:id="170"/>
-    <w:bookmarkEnd w:id="171"/>
-    <w:bookmarkStart w:id="175" w:name="X42862d8fb19a6b32ebc3398b92b86f6abe50bf3"/>
+    <w:bookmarkEnd w:id="174"/>
+    <w:bookmarkEnd w:id="175"/>
+    <w:bookmarkStart w:id="179" w:name="X42862d8fb19a6b32ebc3398b92b86f6abe50bf3"/>
     <w:p>
       <w:pPr>
         <w:pStyle w:val="berschrift4"/>
@@ -7560,7 +7700,7 @@
         <w:rPr>
           <w:rStyle w:val="VerbatimChar"/>
         </w:rPr>
-        <w:t xml:space="preserve">4.5.</w:t>
+        <w:t xml:space="preserve">4.6.</w:t>
       </w:r>
       <w:r>
         <w:t xml:space="preserve"> </w:t>
@@ -7586,7 +7726,7 @@
         <w:t xml:space="preserve">pxl.per-pixel-ellipsoidal-incident-angle</w:t>
       </w:r>
     </w:p>
-    <w:bookmarkStart w:id="172" w:name="threshold-requirements-34"/>
+    <w:bookmarkStart w:id="176" w:name="threshold-requirements-35"/>
     <w:p>
       <w:pPr>
         <w:pStyle w:val="berschrift5"/>
@@ -7606,8 +7746,8 @@
         <w:t xml:space="preserve"> </w:t>
       </w:r>
     </w:p>
-    <w:bookmarkEnd w:id="172"/>
-    <w:bookmarkStart w:id="173" w:name="goal-requirements-34"/>
+    <w:bookmarkEnd w:id="176"/>
+    <w:bookmarkStart w:id="177" w:name="goal-requirements-35"/>
     <w:p>
       <w:pPr>
         <w:pStyle w:val="berschrift5"/>
@@ -7637,7 +7777,7 @@
         <w:pStyle w:val="Compact"/>
         <w:numPr>
           <w:ilvl w:val="0"/>
-          <w:numId w:val="1057"/>
+          <w:numId w:val="1058"/>
         </w:numPr>
       </w:pPr>
       <w:r>
@@ -7649,7 +7789,7 @@
         <w:pStyle w:val="Compact"/>
         <w:numPr>
           <w:ilvl w:val="0"/>
-          <w:numId w:val="1057"/>
+          <w:numId w:val="1058"/>
         </w:numPr>
       </w:pPr>
       <w:r>
@@ -7661,7 +7801,7 @@
         <w:pStyle w:val="Compact"/>
         <w:numPr>
           <w:ilvl w:val="0"/>
-          <w:numId w:val="1057"/>
+          <w:numId w:val="1058"/>
         </w:numPr>
       </w:pPr>
       <w:r>
@@ -7673,7 +7813,7 @@
         <w:pStyle w:val="Compact"/>
         <w:numPr>
           <w:ilvl w:val="0"/>
-          <w:numId w:val="1057"/>
+          <w:numId w:val="1058"/>
         </w:numPr>
       </w:pPr>
       <w:r>
@@ -7685,7 +7825,7 @@
         <w:pStyle w:val="Compact"/>
         <w:numPr>
           <w:ilvl w:val="0"/>
-          <w:numId w:val="1057"/>
+          <w:numId w:val="1058"/>
         </w:numPr>
       </w:pPr>
       <w:r>
@@ -7697,7 +7837,7 @@
         <w:pStyle w:val="Compact"/>
         <w:numPr>
           <w:ilvl w:val="0"/>
-          <w:numId w:val="1057"/>
+          <w:numId w:val="1058"/>
         </w:numPr>
       </w:pPr>
       <w:r>
@@ -7717,15 +7857,15 @@
         <w:pStyle w:val="Compact"/>
         <w:numPr>
           <w:ilvl w:val="0"/>
-          <w:numId w:val="1058"/>
+          <w:numId w:val="1059"/>
         </w:numPr>
       </w:pPr>
       <w:r>
         <w:t xml:space="preserve">For maritime ORB scenes when no land areas are covered, the ellipsoidal incident angle is nearly identical to the geoid based local incident angle.</w:t>
       </w:r>
     </w:p>
-    <w:bookmarkEnd w:id="173"/>
-    <w:bookmarkStart w:id="174" w:name="assessment-34"/>
+    <w:bookmarkEnd w:id="177"/>
+    <w:bookmarkStart w:id="178" w:name="assessment-35"/>
     <w:p>
       <w:pPr>
         <w:pStyle w:val="berschrift5"/>
@@ -7739,7 +7879,7 @@
         <w:pStyle w:val="Compact"/>
         <w:numPr>
           <w:ilvl w:val="0"/>
-          <w:numId w:val="1059"/>
+          <w:numId w:val="1060"/>
         </w:numPr>
       </w:pPr>
       <w:r>
@@ -7751,7 +7891,7 @@
         <w:pStyle w:val="Compact"/>
         <w:numPr>
           <w:ilvl w:val="0"/>
-          <w:numId w:val="1059"/>
+          <w:numId w:val="1060"/>
         </w:numPr>
       </w:pPr>
       <w:r>
@@ -7763,7 +7903,7 @@
         <w:pStyle w:val="Compact"/>
         <w:numPr>
           <w:ilvl w:val="0"/>
-          <w:numId w:val="1059"/>
+          <w:numId w:val="1060"/>
         </w:numPr>
       </w:pPr>
       <w:r>
@@ -7775,7 +7915,7 @@
         <w:pStyle w:val="Compact"/>
         <w:numPr>
           <w:ilvl w:val="0"/>
-          <w:numId w:val="1059"/>
+          <w:numId w:val="1060"/>
         </w:numPr>
       </w:pPr>
       <w:r>
@@ -7789,9 +7929,9 @@
         </w:pict>
       </w:r>
     </w:p>
-    <w:bookmarkEnd w:id="174"/>
-    <w:bookmarkEnd w:id="175"/>
-    <w:bookmarkStart w:id="179" w:name="sec:pxl.per-pixel-noise-power"/>
+    <w:bookmarkEnd w:id="178"/>
+    <w:bookmarkEnd w:id="179"/>
+    <w:bookmarkStart w:id="183" w:name="sec:pxl.per-pixel-noise-power"/>
     <w:p>
       <w:pPr>
         <w:pStyle w:val="berschrift4"/>
@@ -7800,7 +7940,7 @@
         <w:rPr>
           <w:rStyle w:val="VerbatimChar"/>
         </w:rPr>
-        <w:t xml:space="preserve">4.6.</w:t>
+        <w:t xml:space="preserve">4.7.</w:t>
       </w:r>
       <w:r>
         <w:t xml:space="preserve"> </w:t>
@@ -7826,7 +7966,7 @@
         <w:t xml:space="preserve">pxl.per-pixel-noise-power</w:t>
       </w:r>
     </w:p>
-    <w:bookmarkStart w:id="176" w:name="threshold-requirements-35"/>
+    <w:bookmarkStart w:id="180" w:name="threshold-requirements-36"/>
     <w:p>
       <w:pPr>
         <w:pStyle w:val="berschrift5"/>
@@ -7846,8 +7986,8 @@
         <w:t xml:space="preserve"> </w:t>
       </w:r>
     </w:p>
-    <w:bookmarkEnd w:id="176"/>
-    <w:bookmarkStart w:id="177" w:name="goal-requirements-35"/>
+    <w:bookmarkEnd w:id="180"/>
+    <w:bookmarkStart w:id="181" w:name="goal-requirements-36"/>
     <w:p>
       <w:pPr>
         <w:pStyle w:val="berschrift5"/>
@@ -8003,7 +8143,7 @@
         <w:pStyle w:val="Compact"/>
         <w:numPr>
           <w:ilvl w:val="0"/>
-          <w:numId w:val="1060"/>
+          <w:numId w:val="1061"/>
         </w:numPr>
       </w:pPr>
       <w:r>
@@ -8015,7 +8155,7 @@
         <w:pStyle w:val="Compact"/>
         <w:numPr>
           <w:ilvl w:val="0"/>
-          <w:numId w:val="1060"/>
+          <w:numId w:val="1061"/>
         </w:numPr>
       </w:pPr>
       <w:r>
@@ -8027,7 +8167,7 @@
         <w:pStyle w:val="Compact"/>
         <w:numPr>
           <w:ilvl w:val="0"/>
-          <w:numId w:val="1060"/>
+          <w:numId w:val="1061"/>
         </w:numPr>
       </w:pPr>
       <w:r>
@@ -8039,7 +8179,7 @@
         <w:pStyle w:val="Compact"/>
         <w:numPr>
           <w:ilvl w:val="0"/>
-          <w:numId w:val="1060"/>
+          <w:numId w:val="1061"/>
         </w:numPr>
       </w:pPr>
       <w:r>
@@ -8051,15 +8191,15 @@
         <w:pStyle w:val="Compact"/>
         <w:numPr>
           <w:ilvl w:val="0"/>
-          <w:numId w:val="1060"/>
+          <w:numId w:val="1061"/>
         </w:numPr>
       </w:pPr>
       <w:r>
         <w:t xml:space="preserve">Byte Order</w:t>
       </w:r>
     </w:p>
-    <w:bookmarkEnd w:id="177"/>
-    <w:bookmarkStart w:id="178" w:name="assessment-35"/>
+    <w:bookmarkEnd w:id="181"/>
+    <w:bookmarkStart w:id="182" w:name="assessment-36"/>
     <w:p>
       <w:pPr>
         <w:pStyle w:val="berschrift5"/>
@@ -8073,7 +8213,7 @@
         <w:pStyle w:val="Compact"/>
         <w:numPr>
           <w:ilvl w:val="0"/>
-          <w:numId w:val="1061"/>
+          <w:numId w:val="1062"/>
         </w:numPr>
       </w:pPr>
       <w:r>
@@ -8085,7 +8225,7 @@
         <w:pStyle w:val="Compact"/>
         <w:numPr>
           <w:ilvl w:val="0"/>
-          <w:numId w:val="1061"/>
+          <w:numId w:val="1062"/>
         </w:numPr>
       </w:pPr>
       <w:r>
@@ -8097,7 +8237,7 @@
         <w:pStyle w:val="Compact"/>
         <w:numPr>
           <w:ilvl w:val="0"/>
-          <w:numId w:val="1061"/>
+          <w:numId w:val="1062"/>
         </w:numPr>
       </w:pPr>
       <w:r>
@@ -8109,7 +8249,7 @@
         <w:pStyle w:val="Compact"/>
         <w:numPr>
           <w:ilvl w:val="0"/>
-          <w:numId w:val="1061"/>
+          <w:numId w:val="1062"/>
         </w:numPr>
       </w:pPr>
       <w:r>
@@ -8123,9 +8263,9 @@
         </w:pict>
       </w:r>
     </w:p>
-    <w:bookmarkEnd w:id="178"/>
-    <w:bookmarkEnd w:id="179"/>
-    <w:bookmarkStart w:id="183" w:name="sec:pxl.per-pixel-gamma-sigma-ratio"/>
+    <w:bookmarkEnd w:id="182"/>
+    <w:bookmarkEnd w:id="183"/>
+    <w:bookmarkStart w:id="187" w:name="sec:pxl.per-pixel-gamma-sigma-ratio"/>
     <w:p>
       <w:pPr>
         <w:pStyle w:val="berschrift4"/>
@@ -8134,7 +8274,7 @@
         <w:rPr>
           <w:rStyle w:val="VerbatimChar"/>
         </w:rPr>
-        <w:t xml:space="preserve">4.7.</w:t>
+        <w:t xml:space="preserve">4.8.</w:t>
       </w:r>
       <w:r>
         <w:t xml:space="preserve"> </w:t>
@@ -8160,7 +8300,7 @@
         <w:t xml:space="preserve">pxl.per-pixel-gamma-sigma-ratio</w:t>
       </w:r>
     </w:p>
-    <w:bookmarkStart w:id="180" w:name="threshold-requirements-36"/>
+    <w:bookmarkStart w:id="184" w:name="threshold-requirements-37"/>
     <w:p>
       <w:pPr>
         <w:pStyle w:val="berschrift5"/>
@@ -8180,8 +8320,8 @@
         <w:t xml:space="preserve"> </w:t>
       </w:r>
     </w:p>
-    <w:bookmarkEnd w:id="180"/>
-    <w:bookmarkStart w:id="181" w:name="goal-requirements-36"/>
+    <w:bookmarkEnd w:id="184"/>
+    <w:bookmarkStart w:id="185" w:name="goal-requirements-37"/>
     <w:p>
       <w:pPr>
         <w:pStyle w:val="berschrift5"/>
@@ -8276,7 +8416,7 @@
         <w:pStyle w:val="Compact"/>
         <w:numPr>
           <w:ilvl w:val="0"/>
-          <w:numId w:val="1062"/>
+          <w:numId w:val="1063"/>
         </w:numPr>
       </w:pPr>
       <w:r>
@@ -8288,7 +8428,7 @@
         <w:pStyle w:val="Compact"/>
         <w:numPr>
           <w:ilvl w:val="0"/>
-          <w:numId w:val="1062"/>
+          <w:numId w:val="1063"/>
         </w:numPr>
       </w:pPr>
       <w:r>
@@ -8300,7 +8440,7 @@
         <w:pStyle w:val="Compact"/>
         <w:numPr>
           <w:ilvl w:val="0"/>
-          <w:numId w:val="1062"/>
+          <w:numId w:val="1063"/>
         </w:numPr>
       </w:pPr>
       <w:r>
@@ -8312,7 +8452,7 @@
         <w:pStyle w:val="Compact"/>
         <w:numPr>
           <w:ilvl w:val="0"/>
-          <w:numId w:val="1062"/>
+          <w:numId w:val="1063"/>
         </w:numPr>
       </w:pPr>
       <w:r>
@@ -8324,15 +8464,15 @@
         <w:pStyle w:val="Compact"/>
         <w:numPr>
           <w:ilvl w:val="0"/>
-          <w:numId w:val="1062"/>
+          <w:numId w:val="1063"/>
         </w:numPr>
       </w:pPr>
       <w:r>
         <w:t xml:space="preserve">Byte Order</w:t>
       </w:r>
     </w:p>
-    <w:bookmarkEnd w:id="181"/>
-    <w:bookmarkStart w:id="182" w:name="assessment-36"/>
+    <w:bookmarkEnd w:id="185"/>
+    <w:bookmarkStart w:id="186" w:name="assessment-37"/>
     <w:p>
       <w:pPr>
         <w:pStyle w:val="berschrift5"/>
@@ -8346,7 +8486,7 @@
         <w:pStyle w:val="Compact"/>
         <w:numPr>
           <w:ilvl w:val="0"/>
-          <w:numId w:val="1063"/>
+          <w:numId w:val="1064"/>
         </w:numPr>
       </w:pPr>
       <w:r>
@@ -8358,7 +8498,7 @@
         <w:pStyle w:val="Compact"/>
         <w:numPr>
           <w:ilvl w:val="0"/>
-          <w:numId w:val="1063"/>
+          <w:numId w:val="1064"/>
         </w:numPr>
       </w:pPr>
       <w:r>
@@ -8370,7 +8510,7 @@
         <w:pStyle w:val="Compact"/>
         <w:numPr>
           <w:ilvl w:val="0"/>
-          <w:numId w:val="1063"/>
+          <w:numId w:val="1064"/>
         </w:numPr>
       </w:pPr>
       <w:r>
@@ -8382,7 +8522,7 @@
         <w:pStyle w:val="Compact"/>
         <w:numPr>
           <w:ilvl w:val="0"/>
-          <w:numId w:val="1063"/>
+          <w:numId w:val="1064"/>
         </w:numPr>
       </w:pPr>
       <w:r>
@@ -8396,9 +8536,9 @@
         </w:pict>
       </w:r>
     </w:p>
-    <w:bookmarkEnd w:id="182"/>
-    <w:bookmarkEnd w:id="183"/>
-    <w:bookmarkStart w:id="187" w:name="sec:pxl.per-pixel-acquisition-id"/>
+    <w:bookmarkEnd w:id="186"/>
+    <w:bookmarkEnd w:id="187"/>
+    <w:bookmarkStart w:id="191" w:name="sec:pxl.per-pixel-acquisition-id"/>
     <w:p>
       <w:pPr>
         <w:pStyle w:val="berschrift4"/>
@@ -8407,7 +8547,7 @@
         <w:rPr>
           <w:rStyle w:val="VerbatimChar"/>
         </w:rPr>
-        <w:t xml:space="preserve">4.8.</w:t>
+        <w:t xml:space="preserve">4.9.</w:t>
       </w:r>
       <w:r>
         <w:t xml:space="preserve"> </w:t>
@@ -8433,7 +8573,7 @@
         <w:t xml:space="preserve">pxl.per-pixel-acquisition-id</w:t>
       </w:r>
     </w:p>
-    <w:bookmarkStart w:id="184" w:name="threshold-requirements-37"/>
+    <w:bookmarkStart w:id="188" w:name="threshold-requirements-38"/>
     <w:p>
       <w:pPr>
         <w:pStyle w:val="berschrift5"/>
@@ -8522,7 +8662,7 @@
         <w:pStyle w:val="Compact"/>
         <w:numPr>
           <w:ilvl w:val="0"/>
-          <w:numId w:val="1064"/>
+          <w:numId w:val="1065"/>
         </w:numPr>
       </w:pPr>
       <w:r>
@@ -8534,7 +8674,7 @@
         <w:pStyle w:val="Compact"/>
         <w:numPr>
           <w:ilvl w:val="0"/>
-          <w:numId w:val="1064"/>
+          <w:numId w:val="1065"/>
         </w:numPr>
       </w:pPr>
       <w:r>
@@ -8546,7 +8686,7 @@
         <w:pStyle w:val="Compact"/>
         <w:numPr>
           <w:ilvl w:val="0"/>
-          <w:numId w:val="1064"/>
+          <w:numId w:val="1065"/>
         </w:numPr>
       </w:pPr>
       <w:r>
@@ -8558,7 +8698,7 @@
         <w:pStyle w:val="Compact"/>
         <w:numPr>
           <w:ilvl w:val="0"/>
-          <w:numId w:val="1064"/>
+          <w:numId w:val="1065"/>
         </w:numPr>
       </w:pPr>
       <w:r>
@@ -8570,15 +8710,15 @@
         <w:pStyle w:val="Compact"/>
         <w:numPr>
           <w:ilvl w:val="0"/>
-          <w:numId w:val="1064"/>
+          <w:numId w:val="1065"/>
         </w:numPr>
       </w:pPr>
       <w:r>
         <w:t xml:space="preserve">Byte Order</w:t>
       </w:r>
     </w:p>
-    <w:bookmarkEnd w:id="184"/>
-    <w:bookmarkStart w:id="185" w:name="goal-requirements-37"/>
+    <w:bookmarkEnd w:id="188"/>
+    <w:bookmarkStart w:id="189" w:name="goal-requirements-38"/>
     <w:p>
       <w:pPr>
         <w:pStyle w:val="berschrift5"/>
@@ -8595,8 +8735,8 @@
         <w:t xml:space="preserve">In case of image composites, the sources for each pixel are uniquely identified.</w:t>
       </w:r>
     </w:p>
-    <w:bookmarkEnd w:id="185"/>
-    <w:bookmarkStart w:id="186" w:name="assessment-37"/>
+    <w:bookmarkEnd w:id="189"/>
+    <w:bookmarkStart w:id="190" w:name="assessment-38"/>
     <w:p>
       <w:pPr>
         <w:pStyle w:val="berschrift5"/>
@@ -8610,7 +8750,7 @@
         <w:pStyle w:val="Compact"/>
         <w:numPr>
           <w:ilvl w:val="0"/>
-          <w:numId w:val="1065"/>
+          <w:numId w:val="1066"/>
         </w:numPr>
       </w:pPr>
       <w:r>
@@ -8622,7 +8762,7 @@
         <w:pStyle w:val="Compact"/>
         <w:numPr>
           <w:ilvl w:val="0"/>
-          <w:numId w:val="1065"/>
+          <w:numId w:val="1066"/>
         </w:numPr>
       </w:pPr>
       <w:r>
@@ -8634,7 +8774,7 @@
         <w:pStyle w:val="Compact"/>
         <w:numPr>
           <w:ilvl w:val="0"/>
-          <w:numId w:val="1065"/>
+          <w:numId w:val="1066"/>
         </w:numPr>
       </w:pPr>
       <w:r>
@@ -8646,7 +8786,7 @@
         <w:pStyle w:val="Compact"/>
         <w:numPr>
           <w:ilvl w:val="0"/>
-          <w:numId w:val="1065"/>
+          <w:numId w:val="1066"/>
         </w:numPr>
       </w:pPr>
       <w:r>
@@ -8660,9 +8800,9 @@
         </w:pict>
       </w:r>
     </w:p>
-    <w:bookmarkEnd w:id="186"/>
-    <w:bookmarkEnd w:id="187"/>
-    <w:bookmarkStart w:id="191" w:name="sec:pxl.per-pixel-dem"/>
+    <w:bookmarkEnd w:id="190"/>
+    <w:bookmarkEnd w:id="191"/>
+    <w:bookmarkStart w:id="195" w:name="sec:pxl.per-pixel-dem"/>
     <w:p>
       <w:pPr>
         <w:pStyle w:val="berschrift4"/>
@@ -8671,7 +8811,7 @@
         <w:rPr>
           <w:rStyle w:val="VerbatimChar"/>
         </w:rPr>
-        <w:t xml:space="preserve">4.9.</w:t>
+        <w:t xml:space="preserve">4.10.</w:t>
       </w:r>
       <w:r>
         <w:t xml:space="preserve"> </w:t>
@@ -8697,7 +8837,7 @@
         <w:t xml:space="preserve">pxl.per-pixel-dem</w:t>
       </w:r>
     </w:p>
-    <w:bookmarkStart w:id="188" w:name="threshold-requirements-38"/>
+    <w:bookmarkStart w:id="192" w:name="threshold-requirements-39"/>
     <w:p>
       <w:pPr>
         <w:pStyle w:val="berschrift5"/>
@@ -8717,8 +8857,8 @@
         <w:t xml:space="preserve"> </w:t>
       </w:r>
     </w:p>
-    <w:bookmarkEnd w:id="188"/>
-    <w:bookmarkStart w:id="189" w:name="goal-requirements-38"/>
+    <w:bookmarkEnd w:id="192"/>
+    <w:bookmarkStart w:id="193" w:name="goal-requirements-39"/>
     <w:p>
       <w:pPr>
         <w:pStyle w:val="berschrift5"/>
@@ -8756,7 +8896,7 @@
         <w:pStyle w:val="Compact"/>
         <w:numPr>
           <w:ilvl w:val="0"/>
-          <w:numId w:val="1066"/>
+          <w:numId w:val="1067"/>
         </w:numPr>
       </w:pPr>
       <w:r>
@@ -8768,7 +8908,7 @@
         <w:pStyle w:val="Compact"/>
         <w:numPr>
           <w:ilvl w:val="0"/>
-          <w:numId w:val="1066"/>
+          <w:numId w:val="1067"/>
         </w:numPr>
       </w:pPr>
       <w:r>
@@ -8780,7 +8920,7 @@
         <w:pStyle w:val="Compact"/>
         <w:numPr>
           <w:ilvl w:val="0"/>
-          <w:numId w:val="1066"/>
+          <w:numId w:val="1067"/>
         </w:numPr>
       </w:pPr>
       <w:r>
@@ -8792,7 +8932,7 @@
         <w:pStyle w:val="Compact"/>
         <w:numPr>
           <w:ilvl w:val="0"/>
-          <w:numId w:val="1066"/>
+          <w:numId w:val="1067"/>
         </w:numPr>
       </w:pPr>
       <w:r>
@@ -8804,15 +8944,15 @@
         <w:pStyle w:val="Compact"/>
         <w:numPr>
           <w:ilvl w:val="0"/>
-          <w:numId w:val="1066"/>
+          <w:numId w:val="1067"/>
         </w:numPr>
       </w:pPr>
       <w:r>
         <w:t xml:space="preserve">Byte Order</w:t>
       </w:r>
     </w:p>
-    <w:bookmarkEnd w:id="189"/>
-    <w:bookmarkStart w:id="190" w:name="assessment-38"/>
+    <w:bookmarkEnd w:id="193"/>
+    <w:bookmarkStart w:id="194" w:name="assessment-39"/>
     <w:p>
       <w:pPr>
         <w:pStyle w:val="berschrift5"/>
@@ -8826,7 +8966,7 @@
         <w:pStyle w:val="Compact"/>
         <w:numPr>
           <w:ilvl w:val="0"/>
-          <w:numId w:val="1067"/>
+          <w:numId w:val="1068"/>
         </w:numPr>
       </w:pPr>
       <w:r>
@@ -8838,7 +8978,7 @@
         <w:pStyle w:val="Compact"/>
         <w:numPr>
           <w:ilvl w:val="0"/>
-          <w:numId w:val="1067"/>
+          <w:numId w:val="1068"/>
         </w:numPr>
       </w:pPr>
       <w:r>
@@ -8850,7 +8990,7 @@
         <w:pStyle w:val="Compact"/>
         <w:numPr>
           <w:ilvl w:val="0"/>
-          <w:numId w:val="1067"/>
+          <w:numId w:val="1068"/>
         </w:numPr>
       </w:pPr>
       <w:r>
@@ -8862,17 +9002,17 @@
         <w:pStyle w:val="Compact"/>
         <w:numPr>
           <w:ilvl w:val="0"/>
-          <w:numId w:val="1067"/>
+          <w:numId w:val="1068"/>
         </w:numPr>
       </w:pPr>
       <w:r>
         <w:t xml:space="preserve">Recommended Requirement Modification:</w:t>
       </w:r>
     </w:p>
-    <w:bookmarkEnd w:id="190"/>
-    <w:bookmarkEnd w:id="191"/>
-    <w:bookmarkEnd w:id="192"/>
-    <w:bookmarkStart w:id="217" w:name="sec:rcm"/>
+    <w:bookmarkEnd w:id="194"/>
+    <w:bookmarkEnd w:id="195"/>
+    <w:bookmarkEnd w:id="196"/>
+    <w:bookmarkStart w:id="225" w:name="sec:rcm"/>
     <w:p>
       <w:pPr>
         <w:pStyle w:val="berschrift3"/>
@@ -8928,7 +9068,7 @@
         <w:t xml:space="preserve">Cloud optimized file formats are recommended.</w:t>
       </w:r>
     </w:p>
-    <w:bookmarkStart w:id="196" w:name="sec:rcm.measurements-backscatter-nrb"/>
+    <w:bookmarkStart w:id="200" w:name="sec:rcm.cloud-optimized-formats"/>
     <w:p>
       <w:pPr>
         <w:pStyle w:val="berschrift4"/>
@@ -8943,6 +9083,146 @@
         <w:t xml:space="preserve"> </w:t>
       </w:r>
       <w:r>
+        <w:t xml:space="preserve">Cloud Optimized Formats</w:t>
+      </w:r>
+    </w:p>
+    <w:p>
+      <w:pPr>
+        <w:pStyle w:val="FirstParagraph"/>
+      </w:pPr>
+      <w:r>
+        <w:t xml:space="preserve">Identifier:</w:t>
+      </w:r>
+      <w:r>
+        <w:t xml:space="preserve"> </w:t>
+      </w:r>
+      <w:r>
+        <w:rPr>
+          <w:rStyle w:val="VerbatimChar"/>
+        </w:rPr>
+        <w:t xml:space="preserve">rcm.cloud-optimized-formats</w:t>
+      </w:r>
+    </w:p>
+    <w:bookmarkStart w:id="197" w:name="threshold-requirements-40"/>
+    <w:p>
+      <w:pPr>
+        <w:pStyle w:val="berschrift5"/>
+      </w:pPr>
+      <w:r>
+        <w:t xml:space="preserve">Threshold requirements:</w:t>
+      </w:r>
+    </w:p>
+    <w:p>
+      <w:pPr>
+        <w:pStyle w:val="FirstParagraph"/>
+      </w:pPr>
+      <w:r>
+        <w:t xml:space="preserve">Not required.</w:t>
+      </w:r>
+      <w:r>
+        <w:t xml:space="preserve"> </w:t>
+      </w:r>
+    </w:p>
+    <w:bookmarkEnd w:id="197"/>
+    <w:bookmarkStart w:id="198" w:name="goal-requirements-40"/>
+    <w:p>
+      <w:pPr>
+        <w:pStyle w:val="berschrift5"/>
+      </w:pPr>
+      <w:r>
+        <w:t xml:space="preserve">Goal requirements:</w:t>
+      </w:r>
+    </w:p>
+    <w:p>
+      <w:pPr>
+        <w:pStyle w:val="FirstParagraph"/>
+      </w:pPr>
+      <w:r>
+        <w:t xml:space="preserve">All files are provided using cloud-optimized file formats.</w:t>
+      </w:r>
+    </w:p>
+    <w:bookmarkEnd w:id="198"/>
+    <w:bookmarkStart w:id="199" w:name="assessment-40"/>
+    <w:p>
+      <w:pPr>
+        <w:pStyle w:val="berschrift5"/>
+      </w:pPr>
+      <w:r>
+        <w:t xml:space="preserve">Assessment:</w:t>
+      </w:r>
+    </w:p>
+    <w:p>
+      <w:pPr>
+        <w:pStyle w:val="Compact"/>
+        <w:numPr>
+          <w:ilvl w:val="0"/>
+          <w:numId w:val="1069"/>
+        </w:numPr>
+      </w:pPr>
+      <w:r>
+        <w:t xml:space="preserve">Threshold Self-Assessment:</w:t>
+      </w:r>
+    </w:p>
+    <w:p>
+      <w:pPr>
+        <w:pStyle w:val="Compact"/>
+        <w:numPr>
+          <w:ilvl w:val="0"/>
+          <w:numId w:val="1069"/>
+        </w:numPr>
+      </w:pPr>
+      <w:r>
+        <w:t xml:space="preserve">Goal Self-Assessment:</w:t>
+      </w:r>
+    </w:p>
+    <w:p>
+      <w:pPr>
+        <w:pStyle w:val="Compact"/>
+        <w:numPr>
+          <w:ilvl w:val="0"/>
+          <w:numId w:val="1069"/>
+        </w:numPr>
+      </w:pPr>
+      <w:r>
+        <w:t xml:space="preserve">Self-Assessment Explanation/ Justification:</w:t>
+      </w:r>
+    </w:p>
+    <w:p>
+      <w:pPr>
+        <w:pStyle w:val="Compact"/>
+        <w:numPr>
+          <w:ilvl w:val="0"/>
+          <w:numId w:val="1069"/>
+        </w:numPr>
+      </w:pPr>
+      <w:r>
+        <w:t xml:space="preserve">Recommended Requirement Modification:</w:t>
+      </w:r>
+    </w:p>
+    <w:p>
+      <w:r>
+        <w:pict>
+          <v:rect style="width:0;height:1.5pt" o:hralign="center" o:hrstd="t" o:hr="t"/>
+        </w:pict>
+      </w:r>
+    </w:p>
+    <w:bookmarkEnd w:id="199"/>
+    <w:bookmarkEnd w:id="200"/>
+    <w:bookmarkStart w:id="204" w:name="sec:rcm.measurements-backscatter-nrb"/>
+    <w:p>
+      <w:pPr>
+        <w:pStyle w:val="berschrift4"/>
+      </w:pPr>
+      <w:r>
+        <w:rPr>
+          <w:rStyle w:val="VerbatimChar"/>
+        </w:rPr>
+        <w:t xml:space="preserve">5.2.</w:t>
+      </w:r>
+      <w:r>
+        <w:t xml:space="preserve"> </w:t>
+      </w:r>
+      <w:r>
         <w:t xml:space="preserve">Backscatter Measurements (NRB)</w:t>
       </w:r>
     </w:p>
@@ -8963,7 +9243,7 @@
         <w:t xml:space="preserve">rcm.measurements-backscatter-nrb</w:t>
       </w:r>
     </w:p>
-    <w:bookmarkStart w:id="193" w:name="threshold-requirements-39"/>
+    <w:bookmarkStart w:id="201" w:name="threshold-requirements-41"/>
     <w:p>
       <w:pPr>
         <w:pStyle w:val="berschrift5"/>
@@ -9021,7 +9301,7 @@
         <w:pStyle w:val="Compact"/>
         <w:numPr>
           <w:ilvl w:val="0"/>
-          <w:numId w:val="1068"/>
+          <w:numId w:val="1070"/>
         </w:numPr>
       </w:pPr>
       <w:r>
@@ -9033,7 +9313,7 @@
         <w:pStyle w:val="Compact"/>
         <w:numPr>
           <w:ilvl w:val="0"/>
-          <w:numId w:val="1068"/>
+          <w:numId w:val="1070"/>
         </w:numPr>
       </w:pPr>
       <w:r>
@@ -9045,7 +9325,7 @@
         <w:pStyle w:val="Compact"/>
         <w:numPr>
           <w:ilvl w:val="0"/>
-          <w:numId w:val="1068"/>
+          <w:numId w:val="1070"/>
         </w:numPr>
       </w:pPr>
       <w:r>
@@ -9057,7 +9337,7 @@
         <w:pStyle w:val="Compact"/>
         <w:numPr>
           <w:ilvl w:val="0"/>
-          <w:numId w:val="1068"/>
+          <w:numId w:val="1070"/>
         </w:numPr>
       </w:pPr>
       <w:r>
@@ -9069,7 +9349,7 @@
         <w:pStyle w:val="Compact"/>
         <w:numPr>
           <w:ilvl w:val="0"/>
-          <w:numId w:val="1068"/>
+          <w:numId w:val="1070"/>
         </w:numPr>
       </w:pPr>
       <w:r>
@@ -9081,7 +9361,7 @@
         <w:pStyle w:val="Compact"/>
         <w:numPr>
           <w:ilvl w:val="0"/>
-          <w:numId w:val="1068"/>
+          <w:numId w:val="1070"/>
         </w:numPr>
       </w:pPr>
       <w:r>
@@ -9093,7 +9373,7 @@
         <w:pStyle w:val="Compact"/>
         <w:numPr>
           <w:ilvl w:val="0"/>
-          <w:numId w:val="1068"/>
+          <w:numId w:val="1070"/>
         </w:numPr>
       </w:pPr>
       <w:r>
@@ -9113,15 +9393,15 @@
         <w:pStyle w:val="Compact"/>
         <w:numPr>
           <w:ilvl w:val="0"/>
-          <w:numId w:val="1069"/>
+          <w:numId w:val="1071"/>
         </w:numPr>
       </w:pPr>
       <w:r>
         <w:t xml:space="preserve">Transformation to the logarithm decibel scale is not required or desired as this step can be easily completed by the user if necessary.</w:t>
       </w:r>
     </w:p>
-    <w:bookmarkEnd w:id="193"/>
-    <w:bookmarkStart w:id="194" w:name="goal-requirements-39"/>
+    <w:bookmarkEnd w:id="201"/>
+    <w:bookmarkStart w:id="202" w:name="goal-requirements-41"/>
     <w:p>
       <w:pPr>
         <w:pStyle w:val="berschrift5"/>
@@ -9141,8 +9421,8 @@
         <w:t xml:space="preserve"> </w:t>
       </w:r>
     </w:p>
-    <w:bookmarkEnd w:id="194"/>
-    <w:bookmarkStart w:id="195" w:name="assessment-39"/>
+    <w:bookmarkEnd w:id="202"/>
+    <w:bookmarkStart w:id="203" w:name="assessment-41"/>
     <w:p>
       <w:pPr>
         <w:pStyle w:val="berschrift5"/>
@@ -9156,7 +9436,7 @@
         <w:pStyle w:val="Compact"/>
         <w:numPr>
           <w:ilvl w:val="0"/>
-          <w:numId w:val="1070"/>
+          <w:numId w:val="1072"/>
         </w:numPr>
       </w:pPr>
       <w:r>
@@ -9168,7 +9448,7 @@
         <w:pStyle w:val="Compact"/>
         <w:numPr>
           <w:ilvl w:val="0"/>
-          <w:numId w:val="1070"/>
+          <w:numId w:val="1072"/>
         </w:numPr>
       </w:pPr>
       <w:r>
@@ -9180,7 +9460,7 @@
         <w:pStyle w:val="Compact"/>
         <w:numPr>
           <w:ilvl w:val="0"/>
-          <w:numId w:val="1070"/>
+          <w:numId w:val="1072"/>
         </w:numPr>
       </w:pPr>
       <w:r>
@@ -9192,7 +9472,7 @@
         <w:pStyle w:val="Compact"/>
         <w:numPr>
           <w:ilvl w:val="0"/>
-          <w:numId w:val="1070"/>
+          <w:numId w:val="1072"/>
         </w:numPr>
       </w:pPr>
       <w:r>
@@ -9206,9 +9486,9 @@
         </w:pict>
       </w:r>
     </w:p>
-    <w:bookmarkEnd w:id="195"/>
-    <w:bookmarkEnd w:id="196"/>
-    <w:bookmarkStart w:id="200" w:name="sec:rcm.metadata-scaling-conversion"/>
+    <w:bookmarkEnd w:id="203"/>
+    <w:bookmarkEnd w:id="204"/>
+    <w:bookmarkStart w:id="208" w:name="sec:rcm.metadata-scaling-conversion"/>
     <w:p>
       <w:pPr>
         <w:pStyle w:val="berschrift4"/>
@@ -9217,7 +9497,7 @@
         <w:rPr>
           <w:rStyle w:val="VerbatimChar"/>
         </w:rPr>
-        <w:t xml:space="preserve">5.2.</w:t>
+        <w:t xml:space="preserve">5.3.</w:t>
       </w:r>
       <w:r>
         <w:t xml:space="preserve"> </w:t>
@@ -9243,7 +9523,7 @@
         <w:t xml:space="preserve">rcm.metadata-scaling-conversion</w:t>
       </w:r>
     </w:p>
-    <w:bookmarkStart w:id="197" w:name="threshold-requirements-40"/>
+    <w:bookmarkStart w:id="205" w:name="threshold-requirements-42"/>
     <w:p>
       <w:pPr>
         <w:pStyle w:val="berschrift5"/>
@@ -9260,8 +9540,8 @@
         <w:t xml:space="preserve">If applicable, indicate the equation to convert pixel linear amplitude/power to logarithmic decibel scale, including, if applicable, the associated calibration (dB offset) factor, and/or the equation used to convert compressed data (int8/int16/float16) to float32.</w:t>
       </w:r>
     </w:p>
-    <w:bookmarkEnd w:id="197"/>
-    <w:bookmarkStart w:id="198" w:name="goal-requirements-40"/>
+    <w:bookmarkEnd w:id="205"/>
+    <w:bookmarkStart w:id="206" w:name="goal-requirements-42"/>
     <w:p>
       <w:pPr>
         <w:pStyle w:val="berschrift5"/>
@@ -9278,8 +9558,8 @@
         <w:t xml:space="preserve">As threshold, but use of float32.</w:t>
       </w:r>
     </w:p>
-    <w:bookmarkEnd w:id="198"/>
-    <w:bookmarkStart w:id="199" w:name="assessment-40"/>
+    <w:bookmarkEnd w:id="206"/>
+    <w:bookmarkStart w:id="207" w:name="assessment-42"/>
     <w:p>
       <w:pPr>
         <w:pStyle w:val="berschrift5"/>
@@ -9293,7 +9573,7 @@
         <w:pStyle w:val="Compact"/>
         <w:numPr>
           <w:ilvl w:val="0"/>
-          <w:numId w:val="1071"/>
+          <w:numId w:val="1073"/>
         </w:numPr>
       </w:pPr>
       <w:r>
@@ -9305,7 +9585,7 @@
         <w:pStyle w:val="Compact"/>
         <w:numPr>
           <w:ilvl w:val="0"/>
-          <w:numId w:val="1071"/>
+          <w:numId w:val="1073"/>
         </w:numPr>
       </w:pPr>
       <w:r>
@@ -9317,7 +9597,7 @@
         <w:pStyle w:val="Compact"/>
         <w:numPr>
           <w:ilvl w:val="0"/>
-          <w:numId w:val="1071"/>
+          <w:numId w:val="1073"/>
         </w:numPr>
       </w:pPr>
       <w:r>
@@ -9329,7 +9609,7 @@
         <w:pStyle w:val="Compact"/>
         <w:numPr>
           <w:ilvl w:val="0"/>
-          <w:numId w:val="1071"/>
+          <w:numId w:val="1073"/>
         </w:numPr>
       </w:pPr>
       <w:r>
@@ -9343,9 +9623,9 @@
         </w:pict>
       </w:r>
     </w:p>
-    <w:bookmarkEnd w:id="199"/>
-    <w:bookmarkEnd w:id="200"/>
-    <w:bookmarkStart w:id="204" w:name="sec:rcm.metadata-noise-removal"/>
+    <w:bookmarkEnd w:id="207"/>
+    <w:bookmarkEnd w:id="208"/>
+    <w:bookmarkStart w:id="212" w:name="sec:rcm.metadata-noise-removal"/>
     <w:p>
       <w:pPr>
         <w:pStyle w:val="berschrift4"/>
@@ -9354,7 +9634,7 @@
         <w:rPr>
           <w:rStyle w:val="VerbatimChar"/>
         </w:rPr>
-        <w:t xml:space="preserve">5.3.</w:t>
+        <w:t xml:space="preserve">5.4.</w:t>
       </w:r>
       <w:r>
         <w:t xml:space="preserve"> </w:t>
@@ -9380,7 +9660,7 @@
         <w:t xml:space="preserve">rcm.metadata-noise-removal</w:t>
       </w:r>
     </w:p>
-    <w:bookmarkStart w:id="201" w:name="threshold-requirements-41"/>
+    <w:bookmarkStart w:id="209" w:name="threshold-requirements-43"/>
     <w:p>
       <w:pPr>
         <w:pStyle w:val="berschrift5"/>
@@ -9416,15 +9696,15 @@
         <w:pStyle w:val="Compact"/>
         <w:numPr>
           <w:ilvl w:val="0"/>
-          <w:numId w:val="1072"/>
+          <w:numId w:val="1074"/>
         </w:numPr>
       </w:pPr>
       <w:r>
         <w:t xml:space="preserve">Thermal noise removal and image border noise removal to remove overall scene noise and scene edge artefacts, respectively.</w:t>
       </w:r>
     </w:p>
-    <w:bookmarkEnd w:id="201"/>
-    <w:bookmarkStart w:id="202" w:name="goal-requirements-41"/>
+    <w:bookmarkEnd w:id="209"/>
+    <w:bookmarkStart w:id="210" w:name="goal-requirements-43"/>
     <w:p>
       <w:pPr>
         <w:pStyle w:val="berschrift5"/>
@@ -9444,8 +9724,8 @@
         <w:t xml:space="preserve"> </w:t>
       </w:r>
     </w:p>
-    <w:bookmarkEnd w:id="202"/>
-    <w:bookmarkStart w:id="203" w:name="assessment-41"/>
+    <w:bookmarkEnd w:id="210"/>
+    <w:bookmarkStart w:id="211" w:name="assessment-43"/>
     <w:p>
       <w:pPr>
         <w:pStyle w:val="berschrift5"/>
@@ -9459,7 +9739,7 @@
         <w:pStyle w:val="Compact"/>
         <w:numPr>
           <w:ilvl w:val="0"/>
-          <w:numId w:val="1073"/>
+          <w:numId w:val="1075"/>
         </w:numPr>
       </w:pPr>
       <w:r>
@@ -9471,7 +9751,7 @@
         <w:pStyle w:val="Compact"/>
         <w:numPr>
           <w:ilvl w:val="0"/>
-          <w:numId w:val="1073"/>
+          <w:numId w:val="1075"/>
         </w:numPr>
       </w:pPr>
       <w:r>
@@ -9483,7 +9763,7 @@
         <w:pStyle w:val="Compact"/>
         <w:numPr>
           <w:ilvl w:val="0"/>
-          <w:numId w:val="1073"/>
+          <w:numId w:val="1075"/>
         </w:numPr>
       </w:pPr>
       <w:r>
@@ -9495,7 +9775,7 @@
         <w:pStyle w:val="Compact"/>
         <w:numPr>
           <w:ilvl w:val="0"/>
-          <w:numId w:val="1073"/>
+          <w:numId w:val="1075"/>
         </w:numPr>
       </w:pPr>
       <w:r>
@@ -9509,9 +9789,9 @@
         </w:pict>
       </w:r>
     </w:p>
-    <w:bookmarkEnd w:id="203"/>
-    <w:bookmarkEnd w:id="204"/>
-    <w:bookmarkStart w:id="208" w:name="Xb88bc7c96e2b484b86bc3560a2c054b7bf2b073"/>
+    <w:bookmarkEnd w:id="211"/>
+    <w:bookmarkEnd w:id="212"/>
+    <w:bookmarkStart w:id="216" w:name="Xb88bc7c96e2b484b86bc3560a2c054b7bf2b073"/>
     <w:p>
       <w:pPr>
         <w:pStyle w:val="berschrift4"/>
@@ -9520,7 +9800,7 @@
         <w:rPr>
           <w:rStyle w:val="VerbatimChar"/>
         </w:rPr>
-        <w:t xml:space="preserve">5.4.</w:t>
+        <w:t xml:space="preserve">5.5.</w:t>
       </w:r>
       <w:r>
         <w:t xml:space="preserve"> </w:t>
@@ -9546,7 +9826,7 @@
         <w:t xml:space="preserve">rcm.corrections-radiometric-terrain-algo</w:t>
       </w:r>
     </w:p>
-    <w:bookmarkStart w:id="205" w:name="threshold-requirements-42"/>
+    <w:bookmarkStart w:id="213" w:name="threshold-requirements-44"/>
     <w:p>
       <w:pPr>
         <w:pStyle w:val="berschrift5"/>
@@ -9604,7 +9884,7 @@
         <w:pStyle w:val="Compact"/>
         <w:numPr>
           <w:ilvl w:val="0"/>
-          <w:numId w:val="1074"/>
+          <w:numId w:val="1076"/>
         </w:numPr>
       </w:pPr>
       <w:r>
@@ -9616,7 +9896,7 @@
         <w:pStyle w:val="Compact"/>
         <w:numPr>
           <w:ilvl w:val="0"/>
-          <w:numId w:val="1074"/>
+          <w:numId w:val="1076"/>
         </w:numPr>
       </w:pPr>
       <w:r>
@@ -9628,7 +9908,7 @@
         <w:pStyle w:val="Compact"/>
         <w:numPr>
           <w:ilvl w:val="0"/>
-          <w:numId w:val="1074"/>
+          <w:numId w:val="1076"/>
         </w:numPr>
       </w:pPr>
       <w:r>
@@ -9648,15 +9928,15 @@
         <w:pStyle w:val="Compact"/>
         <w:numPr>
           <w:ilvl w:val="0"/>
-          <w:numId w:val="1075"/>
+          <w:numId w:val="1077"/>
         </w:numPr>
       </w:pPr>
       <w:r>
         <w:t xml:space="preserve">Examples of technical documentation include an Algorithm, Theoretical Basis Document, product user guide, etc.</w:t>
       </w:r>
     </w:p>
-    <w:bookmarkEnd w:id="205"/>
-    <w:bookmarkStart w:id="206" w:name="goal-requirements-42"/>
+    <w:bookmarkEnd w:id="213"/>
+    <w:bookmarkStart w:id="214" w:name="goal-requirements-44"/>
     <w:p>
       <w:pPr>
         <w:pStyle w:val="berschrift5"/>
@@ -9676,8 +9956,8 @@
         <w:t xml:space="preserve"> </w:t>
       </w:r>
     </w:p>
-    <w:bookmarkEnd w:id="206"/>
-    <w:bookmarkStart w:id="207" w:name="assessment-42"/>
+    <w:bookmarkEnd w:id="214"/>
+    <w:bookmarkStart w:id="215" w:name="assessment-44"/>
     <w:p>
       <w:pPr>
         <w:pStyle w:val="berschrift5"/>
@@ -9691,7 +9971,7 @@
         <w:pStyle w:val="Compact"/>
         <w:numPr>
           <w:ilvl w:val="0"/>
-          <w:numId w:val="1076"/>
+          <w:numId w:val="1078"/>
         </w:numPr>
       </w:pPr>
       <w:r>
@@ -9703,7 +9983,7 @@
         <w:pStyle w:val="Compact"/>
         <w:numPr>
           <w:ilvl w:val="0"/>
-          <w:numId w:val="1076"/>
+          <w:numId w:val="1078"/>
         </w:numPr>
       </w:pPr>
       <w:r>
@@ -9715,7 +9995,7 @@
         <w:pStyle w:val="Compact"/>
         <w:numPr>
           <w:ilvl w:val="0"/>
-          <w:numId w:val="1076"/>
+          <w:numId w:val="1078"/>
         </w:numPr>
       </w:pPr>
       <w:r>
@@ -9727,7 +10007,7 @@
         <w:pStyle w:val="Compact"/>
         <w:numPr>
           <w:ilvl w:val="0"/>
-          <w:numId w:val="1076"/>
+          <w:numId w:val="1078"/>
         </w:numPr>
       </w:pPr>
       <w:r>
@@ -9741,9 +10021,9 @@
         </w:pict>
       </w:r>
     </w:p>
-    <w:bookmarkEnd w:id="207"/>
-    <w:bookmarkEnd w:id="208"/>
-    <w:bookmarkStart w:id="212" w:name="sec:rcm.metadata-radiometric-accuracy"/>
+    <w:bookmarkEnd w:id="215"/>
+    <w:bookmarkEnd w:id="216"/>
+    <w:bookmarkStart w:id="220" w:name="X96f5cf0495ba802547027bd915355aff9549cc2"/>
     <w:p>
       <w:pPr>
         <w:pStyle w:val="berschrift4"/>
@@ -9752,7 +10032,7 @@
         <w:rPr>
           <w:rStyle w:val="VerbatimChar"/>
         </w:rPr>
-        <w:t xml:space="preserve">5.5.</w:t>
+        <w:t xml:space="preserve">5.6.</w:t>
       </w:r>
       <w:r>
         <w:t xml:space="preserve"> </w:t>
@@ -9775,10 +10055,10 @@
         <w:rPr>
           <w:rStyle w:val="VerbatimChar"/>
         </w:rPr>
-        <w:t xml:space="preserve">rcm.metadata-radiometric-accuracy</w:t>
-      </w:r>
-    </w:p>
-    <w:bookmarkStart w:id="209" w:name="threshold-requirements-43"/>
+        <w:t xml:space="preserve">rcm.metadata-radiometric-accuracy-sar</w:t>
+      </w:r>
+    </w:p>
+    <w:bookmarkStart w:id="217" w:name="threshold-requirements-45"/>
     <w:p>
       <w:pPr>
         <w:pStyle w:val="berschrift5"/>
@@ -9798,8 +10078,8 @@
         <w:t xml:space="preserve"> </w:t>
       </w:r>
     </w:p>
-    <w:bookmarkEnd w:id="209"/>
-    <w:bookmarkStart w:id="210" w:name="goal-requirements-43"/>
+    <w:bookmarkEnd w:id="217"/>
+    <w:bookmarkStart w:id="218" w:name="goal-requirements-45"/>
     <w:p>
       <w:pPr>
         <w:pStyle w:val="berschrift5"/>
@@ -9865,8 +10145,8 @@
         <w:t xml:space="preserve">SI traceability is achieved.</w:t>
       </w:r>
     </w:p>
-    <w:bookmarkEnd w:id="210"/>
-    <w:bookmarkStart w:id="211" w:name="assessment-43"/>
+    <w:bookmarkEnd w:id="218"/>
+    <w:bookmarkStart w:id="219" w:name="assessment-45"/>
     <w:p>
       <w:pPr>
         <w:pStyle w:val="berschrift5"/>
@@ -9880,7 +10160,7 @@
         <w:pStyle w:val="Compact"/>
         <w:numPr>
           <w:ilvl w:val="0"/>
-          <w:numId w:val="1077"/>
+          <w:numId w:val="1079"/>
         </w:numPr>
       </w:pPr>
       <w:r>
@@ -9892,7 +10172,7 @@
         <w:pStyle w:val="Compact"/>
         <w:numPr>
           <w:ilvl w:val="0"/>
-          <w:numId w:val="1077"/>
+          <w:numId w:val="1079"/>
         </w:numPr>
       </w:pPr>
       <w:r>
@@ -9904,7 +10184,7 @@
         <w:pStyle w:val="Compact"/>
         <w:numPr>
           <w:ilvl w:val="0"/>
-          <w:numId w:val="1077"/>
+          <w:numId w:val="1079"/>
         </w:numPr>
       </w:pPr>
       <w:r>
@@ -9916,7 +10196,7 @@
         <w:pStyle w:val="Compact"/>
         <w:numPr>
           <w:ilvl w:val="0"/>
-          <w:numId w:val="1077"/>
+          <w:numId w:val="1079"/>
         </w:numPr>
       </w:pPr>
       <w:r>
@@ -9930,9 +10210,9 @@
         </w:pict>
       </w:r>
     </w:p>
-    <w:bookmarkEnd w:id="211"/>
-    <w:bookmarkEnd w:id="212"/>
-    <w:bookmarkStart w:id="216" w:name="sec:rcm.measurements-flattened-phase"/>
+    <w:bookmarkEnd w:id="219"/>
+    <w:bookmarkEnd w:id="220"/>
+    <w:bookmarkStart w:id="224" w:name="sec:rcm.measurements-flattened-phase"/>
     <w:p>
       <w:pPr>
         <w:pStyle w:val="berschrift4"/>
@@ -9941,7 +10221,7 @@
         <w:rPr>
           <w:rStyle w:val="VerbatimChar"/>
         </w:rPr>
-        <w:t xml:space="preserve">5.6.</w:t>
+        <w:t xml:space="preserve">5.7.</w:t>
       </w:r>
       <w:r>
         <w:t xml:space="preserve"> </w:t>
@@ -9979,7 +10259,7 @@
         <w:t xml:space="preserve">Usage: Alternative to GSLC product for NRB and POL products</w:t>
       </w:r>
     </w:p>
-    <w:bookmarkStart w:id="213" w:name="threshold-requirements-44"/>
+    <w:bookmarkStart w:id="221" w:name="threshold-requirements-46"/>
     <w:p>
       <w:pPr>
         <w:pStyle w:val="berschrift5"/>
@@ -9999,8 +10279,8 @@
         <w:t xml:space="preserve"> </w:t>
       </w:r>
     </w:p>
-    <w:bookmarkEnd w:id="213"/>
-    <w:bookmarkStart w:id="214" w:name="goal-requirements-44"/>
+    <w:bookmarkEnd w:id="221"/>
+    <w:bookmarkStart w:id="222" w:name="goal-requirements-46"/>
     <w:p>
       <w:pPr>
         <w:pStyle w:val="berschrift5"/>
@@ -10156,7 +10436,7 @@
         <w:pStyle w:val="Compact"/>
         <w:numPr>
           <w:ilvl w:val="0"/>
-          <w:numId w:val="1078"/>
+          <w:numId w:val="1080"/>
         </w:numPr>
       </w:pPr>
       <w:r>
@@ -10168,7 +10448,7 @@
         <w:pStyle w:val="Compact"/>
         <w:numPr>
           <w:ilvl w:val="0"/>
-          <w:numId w:val="1078"/>
+          <w:numId w:val="1080"/>
         </w:numPr>
       </w:pPr>
       <w:r>
@@ -10180,7 +10460,7 @@
         <w:pStyle w:val="Compact"/>
         <w:numPr>
           <w:ilvl w:val="0"/>
-          <w:numId w:val="1078"/>
+          <w:numId w:val="1080"/>
         </w:numPr>
       </w:pPr>
       <w:r>
@@ -10192,7 +10472,7 @@
         <w:pStyle w:val="Compact"/>
         <w:numPr>
           <w:ilvl w:val="0"/>
-          <w:numId w:val="1078"/>
+          <w:numId w:val="1080"/>
         </w:numPr>
       </w:pPr>
       <w:r>
@@ -10204,7 +10484,7 @@
         <w:pStyle w:val="Compact"/>
         <w:numPr>
           <w:ilvl w:val="0"/>
-          <w:numId w:val="1078"/>
+          <w:numId w:val="1080"/>
         </w:numPr>
       </w:pPr>
       <w:r>
@@ -10216,7 +10496,7 @@
         <w:pStyle w:val="Compact"/>
         <w:numPr>
           <w:ilvl w:val="0"/>
-          <w:numId w:val="1078"/>
+          <w:numId w:val="1080"/>
         </w:numPr>
       </w:pPr>
       <w:r>
@@ -10231,8 +10511,8 @@
         <w:t xml:space="preserve">In case of polarimetric data, indicate the reference polarization.</w:t>
       </w:r>
     </w:p>
-    <w:bookmarkEnd w:id="214"/>
-    <w:bookmarkStart w:id="215" w:name="assessment-44"/>
+    <w:bookmarkEnd w:id="222"/>
+    <w:bookmarkStart w:id="223" w:name="assessment-46"/>
     <w:p>
       <w:pPr>
         <w:pStyle w:val="berschrift5"/>
@@ -10246,7 +10526,7 @@
         <w:pStyle w:val="Compact"/>
         <w:numPr>
           <w:ilvl w:val="0"/>
-          <w:numId w:val="1079"/>
+          <w:numId w:val="1081"/>
         </w:numPr>
       </w:pPr>
       <w:r>
@@ -10258,7 +10538,7 @@
         <w:pStyle w:val="Compact"/>
         <w:numPr>
           <w:ilvl w:val="0"/>
-          <w:numId w:val="1079"/>
+          <w:numId w:val="1081"/>
         </w:numPr>
       </w:pPr>
       <w:r>
@@ -10270,7 +10550,7 @@
         <w:pStyle w:val="Compact"/>
         <w:numPr>
           <w:ilvl w:val="0"/>
-          <w:numId w:val="1079"/>
+          <w:numId w:val="1081"/>
         </w:numPr>
       </w:pPr>
       <w:r>
@@ -10282,17 +10562,17 @@
         <w:pStyle w:val="Compact"/>
         <w:numPr>
           <w:ilvl w:val="0"/>
-          <w:numId w:val="1079"/>
+          <w:numId w:val="1081"/>
         </w:numPr>
       </w:pPr>
       <w:r>
         <w:t xml:space="preserve">Recommended Requirement Modification:</w:t>
       </w:r>
     </w:p>
-    <w:bookmarkEnd w:id="215"/>
-    <w:bookmarkEnd w:id="216"/>
-    <w:bookmarkEnd w:id="217"/>
-    <w:bookmarkStart w:id="238" w:name="sec:gcor"/>
+    <w:bookmarkEnd w:id="223"/>
+    <w:bookmarkEnd w:id="224"/>
+    <w:bookmarkEnd w:id="225"/>
+    <w:bookmarkStart w:id="246" w:name="sec:gcor"/>
     <w:p>
       <w:pPr>
         <w:pStyle w:val="berschrift3"/>
@@ -10324,7 +10604,7 @@
         <w:t xml:space="preserve">This section specifies any geometric correction requirements that must be met in order for the data to be analysis ready.</w:t>
       </w:r>
     </w:p>
-    <w:bookmarkStart w:id="221" w:name="X20bf532dfcc73429023dc2f9b692bfe29adce2f"/>
+    <w:bookmarkStart w:id="229" w:name="X20bf532dfcc73429023dc2f9b692bfe29adce2f"/>
     <w:p>
       <w:pPr>
         <w:pStyle w:val="berschrift4"/>
@@ -10359,7 +10639,7 @@
         <w:t xml:space="preserve">gcor.metadata-geometric-correction-algorithm</w:t>
       </w:r>
     </w:p>
-    <w:bookmarkStart w:id="218" w:name="threshold-requirements-45"/>
+    <w:bookmarkStart w:id="226" w:name="threshold-requirements-47"/>
     <w:p>
       <w:pPr>
         <w:pStyle w:val="berschrift5"/>
@@ -10379,8 +10659,8 @@
         <w:t xml:space="preserve"> </w:t>
       </w:r>
     </w:p>
-    <w:bookmarkEnd w:id="218"/>
-    <w:bookmarkStart w:id="219" w:name="goal-requirements-45"/>
+    <w:bookmarkEnd w:id="226"/>
+    <w:bookmarkStart w:id="227" w:name="goal-requirements-47"/>
     <w:p>
       <w:pPr>
         <w:pStyle w:val="berschrift5"/>
@@ -10402,7 +10682,7 @@
         <w:pStyle w:val="Compact"/>
         <w:numPr>
           <w:ilvl w:val="0"/>
-          <w:numId w:val="1080"/>
+          <w:numId w:val="1082"/>
         </w:numPr>
       </w:pPr>
       <w:r>
@@ -10414,7 +10694,7 @@
         <w:pStyle w:val="Compact"/>
         <w:numPr>
           <w:ilvl w:val="0"/>
-          <w:numId w:val="1080"/>
+          <w:numId w:val="1082"/>
         </w:numPr>
       </w:pPr>
       <w:r>
@@ -10426,7 +10706,7 @@
         <w:pStyle w:val="Compact"/>
         <w:numPr>
           <w:ilvl w:val="0"/>
-          <w:numId w:val="1080"/>
+          <w:numId w:val="1082"/>
         </w:numPr>
       </w:pPr>
       <w:r>
@@ -10438,7 +10718,7 @@
         <w:pStyle w:val="Compact"/>
         <w:numPr>
           <w:ilvl w:val="0"/>
-          <w:numId w:val="1080"/>
+          <w:numId w:val="1082"/>
         </w:numPr>
       </w:pPr>
       <w:r>
@@ -10458,15 +10738,15 @@
         <w:pStyle w:val="Compact"/>
         <w:numPr>
           <w:ilvl w:val="0"/>
-          <w:numId w:val="1081"/>
+          <w:numId w:val="1083"/>
         </w:numPr>
       </w:pPr>
       <w:r>
         <w:t xml:space="preserve">Examples of technical documentation can include e.g., an Algorithm Theoretical Basis Document (ATBD) or a product user guide.</w:t>
       </w:r>
     </w:p>
-    <w:bookmarkEnd w:id="219"/>
-    <w:bookmarkStart w:id="220" w:name="assessment-45"/>
+    <w:bookmarkEnd w:id="227"/>
+    <w:bookmarkStart w:id="228" w:name="assessment-47"/>
     <w:p>
       <w:pPr>
         <w:pStyle w:val="berschrift5"/>
@@ -10480,7 +10760,7 @@
         <w:pStyle w:val="Compact"/>
         <w:numPr>
           <w:ilvl w:val="0"/>
-          <w:numId w:val="1082"/>
+          <w:numId w:val="1084"/>
         </w:numPr>
       </w:pPr>
       <w:r>
@@ -10492,7 +10772,7 @@
         <w:pStyle w:val="Compact"/>
         <w:numPr>
           <w:ilvl w:val="0"/>
-          <w:numId w:val="1082"/>
+          <w:numId w:val="1084"/>
         </w:numPr>
       </w:pPr>
       <w:r>
@@ -10504,7 +10784,7 @@
         <w:pStyle w:val="Compact"/>
         <w:numPr>
           <w:ilvl w:val="0"/>
-          <w:numId w:val="1082"/>
+          <w:numId w:val="1084"/>
         </w:numPr>
       </w:pPr>
       <w:r>
@@ -10516,7 +10796,7 @@
         <w:pStyle w:val="Compact"/>
         <w:numPr>
           <w:ilvl w:val="0"/>
-          <w:numId w:val="1082"/>
+          <w:numId w:val="1084"/>
         </w:numPr>
       </w:pPr>
       <w:r>
@@ -10530,9 +10810,9 @@
         </w:pict>
       </w:r>
     </w:p>
-    <w:bookmarkEnd w:id="220"/>
-    <w:bookmarkEnd w:id="221"/>
-    <w:bookmarkStart w:id="225" w:name="sec:gcor.corrections-dem"/>
+    <w:bookmarkEnd w:id="228"/>
+    <w:bookmarkEnd w:id="229"/>
+    <w:bookmarkStart w:id="233" w:name="sec:gcor.corrections-dem"/>
     <w:p>
       <w:pPr>
         <w:pStyle w:val="berschrift4"/>
@@ -10579,7 +10859,7 @@
         <w:t xml:space="preserve">Usage: For products including land areas.</w:t>
       </w:r>
     </w:p>
-    <w:bookmarkStart w:id="222" w:name="threshold-requirements-46"/>
+    <w:bookmarkStart w:id="230" w:name="threshold-requirements-48"/>
     <w:p>
       <w:pPr>
         <w:pStyle w:val="berschrift5"/>
@@ -10593,7 +10873,7 @@
         <w:pStyle w:val="Compact"/>
         <w:numPr>
           <w:ilvl w:val="0"/>
-          <w:numId w:val="1083"/>
+          <w:numId w:val="1085"/>
         </w:numPr>
       </w:pPr>
       <w:r>
@@ -10605,7 +10885,7 @@
         <w:pStyle w:val="Compact"/>
         <w:numPr>
           <w:ilvl w:val="0"/>
-          <w:numId w:val="1083"/>
+          <w:numId w:val="1085"/>
         </w:numPr>
       </w:pPr>
       <w:r>
@@ -10617,15 +10897,15 @@
         <w:pStyle w:val="Compact"/>
         <w:numPr>
           <w:ilvl w:val="0"/>
-          <w:numId w:val="1083"/>
+          <w:numId w:val="1085"/>
         </w:numPr>
       </w:pPr>
       <w:r>
         <w:t xml:space="preserve">Provide reference to Earth Gravitational Model (EGM) used for geometric correction.</w:t>
       </w:r>
     </w:p>
-    <w:bookmarkEnd w:id="222"/>
-    <w:bookmarkStart w:id="223" w:name="goal-requirements-46"/>
+    <w:bookmarkEnd w:id="230"/>
+    <w:bookmarkStart w:id="231" w:name="goal-requirements-48"/>
     <w:p>
       <w:pPr>
         <w:pStyle w:val="berschrift5"/>
@@ -10639,7 +10919,7 @@
         <w:pStyle w:val="Compact"/>
         <w:numPr>
           <w:ilvl w:val="0"/>
-          <w:numId w:val="1084"/>
+          <w:numId w:val="1086"/>
         </w:numPr>
       </w:pPr>
       <w:r>
@@ -10657,7 +10937,7 @@
         <w:pStyle w:val="Compact"/>
         <w:numPr>
           <w:ilvl w:val="0"/>
-          <w:numId w:val="1084"/>
+          <w:numId w:val="1086"/>
         </w:numPr>
       </w:pPr>
       <w:r>
@@ -10669,15 +10949,15 @@
         <w:pStyle w:val="Compact"/>
         <w:numPr>
           <w:ilvl w:val="0"/>
-          <w:numId w:val="1084"/>
+          <w:numId w:val="1086"/>
         </w:numPr>
       </w:pPr>
       <w:r>
         <w:t xml:space="preserve">Method used for resampling the EGM.</w:t>
       </w:r>
     </w:p>
-    <w:bookmarkEnd w:id="223"/>
-    <w:bookmarkStart w:id="224" w:name="assessment-46"/>
+    <w:bookmarkEnd w:id="231"/>
+    <w:bookmarkStart w:id="232" w:name="assessment-48"/>
     <w:p>
       <w:pPr>
         <w:pStyle w:val="berschrift5"/>
@@ -10691,7 +10971,7 @@
         <w:pStyle w:val="Compact"/>
         <w:numPr>
           <w:ilvl w:val="0"/>
-          <w:numId w:val="1085"/>
+          <w:numId w:val="1087"/>
         </w:numPr>
       </w:pPr>
       <w:r>
@@ -10703,7 +10983,7 @@
         <w:pStyle w:val="Compact"/>
         <w:numPr>
           <w:ilvl w:val="0"/>
-          <w:numId w:val="1085"/>
+          <w:numId w:val="1087"/>
         </w:numPr>
       </w:pPr>
       <w:r>
@@ -10715,7 +10995,7 @@
         <w:pStyle w:val="Compact"/>
         <w:numPr>
           <w:ilvl w:val="0"/>
-          <w:numId w:val="1085"/>
+          <w:numId w:val="1087"/>
         </w:numPr>
       </w:pPr>
       <w:r>
@@ -10727,7 +11007,7 @@
         <w:pStyle w:val="Compact"/>
         <w:numPr>
           <w:ilvl w:val="0"/>
-          <w:numId w:val="1085"/>
+          <w:numId w:val="1087"/>
         </w:numPr>
       </w:pPr>
       <w:r>
@@ -10741,9 +11021,9 @@
         </w:pict>
       </w:r>
     </w:p>
-    <w:bookmarkEnd w:id="224"/>
-    <w:bookmarkEnd w:id="225"/>
-    <w:bookmarkStart w:id="229" w:name="X46df8ce20020c0edaf0af6f0a3dbcb83bfe4482"/>
+    <w:bookmarkEnd w:id="232"/>
+    <w:bookmarkEnd w:id="233"/>
+    <w:bookmarkStart w:id="237" w:name="X46df8ce20020c0edaf0af6f0a3dbcb83bfe4482"/>
     <w:p>
       <w:pPr>
         <w:pStyle w:val="berschrift4"/>
@@ -10778,7 +11058,7 @@
         <w:t xml:space="preserve">gcor.corrections-geometric-accuracy-radar</w:t>
       </w:r>
     </w:p>
-    <w:bookmarkStart w:id="226" w:name="threshold-requirements-47"/>
+    <w:bookmarkStart w:id="234" w:name="threshold-requirements-49"/>
     <w:p>
       <w:pPr>
         <w:pStyle w:val="berschrift5"/>
@@ -10852,7 +11132,7 @@
         <w:pStyle w:val="Compact"/>
         <w:numPr>
           <w:ilvl w:val="0"/>
-          <w:numId w:val="1086"/>
+          <w:numId w:val="1088"/>
         </w:numPr>
       </w:pPr>
       <w:r>
@@ -10864,15 +11144,15 @@
         <w:pStyle w:val="Compact"/>
         <w:numPr>
           <w:ilvl w:val="0"/>
-          <w:numId w:val="1086"/>
+          <w:numId w:val="1088"/>
         </w:numPr>
       </w:pPr>
       <w:r>
         <w:t xml:space="preserve">The ALE is not typically assessed for every processed image, but through an ALE assessment by the data processing team characterizing all or (usually a subset) of the generated products.</w:t>
       </w:r>
     </w:p>
-    <w:bookmarkEnd w:id="226"/>
-    <w:bookmarkStart w:id="227" w:name="goal-requirements-47"/>
+    <w:bookmarkEnd w:id="234"/>
+    <w:bookmarkStart w:id="235" w:name="goal-requirements-49"/>
     <w:p>
       <w:pPr>
         <w:pStyle w:val="berschrift5"/>
@@ -10897,8 +11177,8 @@
         <w:t xml:space="preserve">Provide documentation of estimates of ALE as DOI or URL.</w:t>
       </w:r>
     </w:p>
-    <w:bookmarkEnd w:id="227"/>
-    <w:bookmarkStart w:id="228" w:name="assessment-47"/>
+    <w:bookmarkEnd w:id="235"/>
+    <w:bookmarkStart w:id="236" w:name="assessment-49"/>
     <w:p>
       <w:pPr>
         <w:pStyle w:val="berschrift5"/>
@@ -10912,7 +11192,7 @@
         <w:pStyle w:val="Compact"/>
         <w:numPr>
           <w:ilvl w:val="0"/>
-          <w:numId w:val="1087"/>
+          <w:numId w:val="1089"/>
         </w:numPr>
       </w:pPr>
       <w:r>
@@ -10924,7 +11204,7 @@
         <w:pStyle w:val="Compact"/>
         <w:numPr>
           <w:ilvl w:val="0"/>
-          <w:numId w:val="1087"/>
+          <w:numId w:val="1089"/>
         </w:numPr>
       </w:pPr>
       <w:r>
@@ -10936,7 +11216,7 @@
         <w:pStyle w:val="Compact"/>
         <w:numPr>
           <w:ilvl w:val="0"/>
-          <w:numId w:val="1087"/>
+          <w:numId w:val="1089"/>
         </w:numPr>
       </w:pPr>
       <w:r>
@@ -10948,7 +11228,7 @@
         <w:pStyle w:val="Compact"/>
         <w:numPr>
           <w:ilvl w:val="0"/>
-          <w:numId w:val="1087"/>
+          <w:numId w:val="1089"/>
         </w:numPr>
       </w:pPr>
       <w:r>
@@ -10962,9 +11242,9 @@
         </w:pict>
       </w:r>
     </w:p>
-    <w:bookmarkEnd w:id="228"/>
-    <w:bookmarkEnd w:id="229"/>
-    <w:bookmarkStart w:id="233" w:name="Xb9d365b28d724b5a0f0e58b4c1a94a1d3251d14"/>
+    <w:bookmarkEnd w:id="236"/>
+    <w:bookmarkEnd w:id="237"/>
+    <w:bookmarkStart w:id="241" w:name="Xb9d365b28d724b5a0f0e58b4c1a94a1d3251d14"/>
     <w:p>
       <w:pPr>
         <w:pStyle w:val="berschrift4"/>
@@ -10999,7 +11279,7 @@
         <w:t xml:space="preserve">gcor.corrections-geometric-refined-accuracy</w:t>
       </w:r>
     </w:p>
-    <w:bookmarkStart w:id="230" w:name="threshold-requirements-48"/>
+    <w:bookmarkStart w:id="238" w:name="threshold-requirements-50"/>
     <w:p>
       <w:pPr>
         <w:pStyle w:val="berschrift5"/>
@@ -11019,8 +11299,8 @@
         <w:t xml:space="preserve"> </w:t>
       </w:r>
     </w:p>
-    <w:bookmarkEnd w:id="230"/>
-    <w:bookmarkStart w:id="231" w:name="goal-requirements-48"/>
+    <w:bookmarkEnd w:id="238"/>
+    <w:bookmarkStart w:id="239" w:name="goal-requirements-50"/>
     <w:p>
       <w:pPr>
         <w:pStyle w:val="berschrift5"/>
@@ -11073,8 +11353,8 @@
         <w:t xml:space="preserve">Methodology used (name and reference), quality flag, geometric standard deviation values should be provided.</w:t>
       </w:r>
     </w:p>
-    <w:bookmarkEnd w:id="231"/>
-    <w:bookmarkStart w:id="232" w:name="assessment-48"/>
+    <w:bookmarkEnd w:id="239"/>
+    <w:bookmarkStart w:id="240" w:name="assessment-50"/>
     <w:p>
       <w:pPr>
         <w:pStyle w:val="berschrift5"/>
@@ -11088,7 +11368,7 @@
         <w:pStyle w:val="Compact"/>
         <w:numPr>
           <w:ilvl w:val="0"/>
-          <w:numId w:val="1088"/>
+          <w:numId w:val="1090"/>
         </w:numPr>
       </w:pPr>
       <w:r>
@@ -11100,7 +11380,7 @@
         <w:pStyle w:val="Compact"/>
         <w:numPr>
           <w:ilvl w:val="0"/>
-          <w:numId w:val="1088"/>
+          <w:numId w:val="1090"/>
         </w:numPr>
       </w:pPr>
       <w:r>
@@ -11112,7 +11392,7 @@
         <w:pStyle w:val="Compact"/>
         <w:numPr>
           <w:ilvl w:val="0"/>
-          <w:numId w:val="1088"/>
+          <w:numId w:val="1090"/>
         </w:numPr>
       </w:pPr>
       <w:r>
@@ -11124,7 +11404,7 @@
         <w:pStyle w:val="Compact"/>
         <w:numPr>
           <w:ilvl w:val="0"/>
-          <w:numId w:val="1088"/>
+          <w:numId w:val="1090"/>
         </w:numPr>
       </w:pPr>
       <w:r>
@@ -11138,9 +11418,9 @@
         </w:pict>
       </w:r>
     </w:p>
-    <w:bookmarkEnd w:id="232"/>
-    <w:bookmarkEnd w:id="233"/>
-    <w:bookmarkStart w:id="237" w:name="sec:gcor.corrections-gridding-convention"/>
+    <w:bookmarkEnd w:id="240"/>
+    <w:bookmarkEnd w:id="241"/>
+    <w:bookmarkStart w:id="245" w:name="sec:gcor.corrections-gridding-convention"/>
     <w:p>
       <w:pPr>
         <w:pStyle w:val="berschrift4"/>
@@ -11175,7 +11455,7 @@
         <w:t xml:space="preserve">gcor.corrections-gridding-convention</w:t>
       </w:r>
     </w:p>
-    <w:bookmarkStart w:id="234" w:name="threshold-requirements-49"/>
+    <w:bookmarkStart w:id="242" w:name="threshold-requirements-51"/>
     <w:p>
       <w:pPr>
         <w:pStyle w:val="berschrift5"/>
@@ -11223,15 +11503,15 @@
         <w:pStyle w:val="Compact"/>
         <w:numPr>
           <w:ilvl w:val="0"/>
-          <w:numId w:val="1089"/>
+          <w:numId w:val="1091"/>
         </w:numPr>
       </w:pPr>
       <w:r>
         <w:t xml:space="preserve">If a product hierarchy of resolutions exists (or is planned), the multiple resolutions should nest within each other (e.g., 12.5m, 25m, 50m, 100m, etc.), and not be disjoint.</w:t>
       </w:r>
     </w:p>
-    <w:bookmarkEnd w:id="234"/>
-    <w:bookmarkStart w:id="235" w:name="goal-requirements-49"/>
+    <w:bookmarkEnd w:id="242"/>
+    <w:bookmarkStart w:id="243" w:name="goal-requirements-51"/>
     <w:p>
       <w:pPr>
         <w:pStyle w:val="berschrift5"/>
@@ -11278,8 +11558,8 @@
         <w:t xml:space="preserve">For products presented in geographic coordinates (latitude and longitude), the origin should be set to an integer multiple of samples in relation to the closest integer degree.</w:t>
       </w:r>
     </w:p>
-    <w:bookmarkEnd w:id="235"/>
-    <w:bookmarkStart w:id="236" w:name="assessment-49"/>
+    <w:bookmarkEnd w:id="243"/>
+    <w:bookmarkStart w:id="244" w:name="assessment-51"/>
     <w:p>
       <w:pPr>
         <w:pStyle w:val="berschrift5"/>
@@ -11293,7 +11573,7 @@
         <w:pStyle w:val="Compact"/>
         <w:numPr>
           <w:ilvl w:val="0"/>
-          <w:numId w:val="1090"/>
+          <w:numId w:val="1092"/>
         </w:numPr>
       </w:pPr>
       <w:r>
@@ -11305,7 +11585,7 @@
         <w:pStyle w:val="Compact"/>
         <w:numPr>
           <w:ilvl w:val="0"/>
-          <w:numId w:val="1090"/>
+          <w:numId w:val="1092"/>
         </w:numPr>
       </w:pPr>
       <w:r>
@@ -11317,7 +11597,7 @@
         <w:pStyle w:val="Compact"/>
         <w:numPr>
           <w:ilvl w:val="0"/>
-          <w:numId w:val="1090"/>
+          <w:numId w:val="1092"/>
         </w:numPr>
       </w:pPr>
       <w:r>
@@ -11329,7 +11609,7 @@
         <w:pStyle w:val="Compact"/>
         <w:numPr>
           <w:ilvl w:val="0"/>
-          <w:numId w:val="1090"/>
+          <w:numId w:val="1092"/>
         </w:numPr>
       </w:pPr>
       <w:r>
@@ -11341,11 +11621,11 @@
         <w:br w:type="page"/>
       </w:r>
     </w:p>
-    <w:bookmarkEnd w:id="236"/>
-    <w:bookmarkEnd w:id="237"/>
-    <w:bookmarkEnd w:id="238"/>
-    <w:bookmarkEnd w:id="239"/>
-    <w:bookmarkStart w:id="246" w:name="summary-self-assessment-table"/>
+    <w:bookmarkEnd w:id="244"/>
+    <w:bookmarkEnd w:id="245"/>
+    <w:bookmarkEnd w:id="246"/>
+    <w:bookmarkEnd w:id="247"/>
+    <w:bookmarkStart w:id="254" w:name="summary-self-assessment-table"/>
     <w:p>
       <w:pPr>
         <w:pStyle w:val="berschrift2"/>
@@ -11354,7 +11634,7 @@
         <w:t xml:space="preserve">Summary Self-Assessment Table</w:t>
       </w:r>
     </w:p>
-    <w:bookmarkStart w:id="240" w:name="general-metadata"/>
+    <w:bookmarkStart w:id="248" w:name="general-metadata"/>
     <w:p>
       <w:pPr>
         <w:pStyle w:val="berschrift3"/>
@@ -11489,7 +11769,7 @@
               <w:rPr>
                 <w:rStyle w:val="VerbatimChar"/>
               </w:rPr>
-              <w:t xml:space="preserve">meta.metadata-machine-readability</w:t>
+              <w:t xml:space="preserve">meta.metadata-machine-readability-sar</w:t>
             </w:r>
           </w:p>
         </w:tc>
@@ -11634,7 +11914,7 @@
               <w:rPr>
                 <w:rStyle w:val="VerbatimChar"/>
               </w:rPr>
-              <w:t xml:space="preserve">meta.metadata-time</w:t>
+              <w:t xml:space="preserve">meta.metadata-time-sar</w:t>
             </w:r>
           </w:p>
         </w:tc>
@@ -11675,8 +11955,8 @@
         </w:tc>
       </w:tr>
     </w:tbl>
-    <w:bookmarkEnd w:id="240"/>
-    <w:bookmarkStart w:id="241" w:name="source-metadata"/>
+    <w:bookmarkEnd w:id="248"/>
+    <w:bookmarkStart w:id="249" w:name="source-metadata"/>
     <w:p>
       <w:pPr>
         <w:pStyle w:val="berschrift3"/>
@@ -11854,7 +12134,7 @@
               <w:rPr>
                 <w:rStyle w:val="VerbatimChar"/>
               </w:rPr>
-              <w:t xml:space="preserve">src.metadata-instrument</w:t>
+              <w:t xml:space="preserve">src.metadata-instrument-sar</w:t>
             </w:r>
           </w:p>
         </w:tc>
@@ -12128,7 +12408,7 @@
               <w:rPr>
                 <w:rStyle w:val="VerbatimChar"/>
               </w:rPr>
-              <w:t xml:space="preserve">src.metadata-sensor-calibration</w:t>
+              <w:t xml:space="preserve">src.metadata-sensor-calibration-sar</w:t>
             </w:r>
           </w:p>
         </w:tc>
@@ -12365,8 +12645,8 @@
         </w:tc>
       </w:tr>
     </w:tbl>
-    <w:bookmarkEnd w:id="241"/>
-    <w:bookmarkStart w:id="242" w:name="product-metadata"/>
+    <w:bookmarkEnd w:id="249"/>
+    <w:bookmarkStart w:id="250" w:name="product-metadata"/>
     <w:p>
       <w:pPr>
         <w:pStyle w:val="berschrift3"/>
@@ -13044,8 +13324,8 @@
         </w:tc>
       </w:tr>
     </w:tbl>
-    <w:bookmarkEnd w:id="242"/>
-    <w:bookmarkStart w:id="243" w:name="per-pixel-metadata"/>
+    <w:bookmarkEnd w:id="250"/>
+    <w:bookmarkStart w:id="251" w:name="per-pixel-metadata"/>
     <w:p>
       <w:pPr>
         <w:pStyle w:val="berschrift3"/>
@@ -13129,7 +13409,7 @@
               <w:rPr>
                 <w:rStyle w:val="VerbatimChar"/>
               </w:rPr>
-              <w:t xml:space="preserve">pxl.metadata-machine-readability</w:t>
+              <w:t xml:space="preserve">pxl.cloud-optimized-formats</w:t>
             </w:r>
           </w:p>
         </w:tc>
@@ -13140,93 +13420,7 @@
               <w:pStyle w:val="Compact"/>
             </w:pPr>
             <w:r>
-              <w:t xml:space="preserve">Metadata Machine Readability</w:t>
-            </w:r>
-          </w:p>
-        </w:tc>
-        <w:tc>
-          <w:tcPr/>
-          <w:p>
-            <w:pPr>
-              <w:pStyle w:val="Compact"/>
-            </w:pPr>
-          </w:p>
-        </w:tc>
-        <w:tc>
-          <w:tcPr/>
-          <w:p>
-            <w:pPr>
-              <w:pStyle w:val="Compact"/>
-            </w:pPr>
-          </w:p>
-        </w:tc>
-      </w:tr>
-      <w:tr>
-        <w:tc>
-          <w:tcPr/>
-          <w:p>
-            <w:pPr>
-              <w:pStyle w:val="Compact"/>
-            </w:pPr>
-            <w:r>
-              <w:rPr>
-                <w:rStyle w:val="VerbatimChar"/>
-              </w:rPr>
-              <w:t xml:space="preserve">pxl.per-pixel-data-mask</w:t>
-            </w:r>
-          </w:p>
-        </w:tc>
-        <w:tc>
-          <w:tcPr/>
-          <w:p>
-            <w:pPr>
-              <w:pStyle w:val="Compact"/>
-            </w:pPr>
-            <w:r>
-              <w:t xml:space="preserve">Data Mask Image</w:t>
-            </w:r>
-          </w:p>
-        </w:tc>
-        <w:tc>
-          <w:tcPr/>
-          <w:p>
-            <w:pPr>
-              <w:pStyle w:val="Compact"/>
-            </w:pPr>
-          </w:p>
-        </w:tc>
-        <w:tc>
-          <w:tcPr/>
-          <w:p>
-            <w:pPr>
-              <w:pStyle w:val="Compact"/>
-            </w:pPr>
-          </w:p>
-        </w:tc>
-      </w:tr>
-      <w:tr>
-        <w:tc>
-          <w:tcPr/>
-          <w:p>
-            <w:pPr>
-              <w:pStyle w:val="Compact"/>
-            </w:pPr>
-            <w:r>
-              <w:rPr>
-                <w:rStyle w:val="VerbatimChar"/>
-              </w:rPr>
-              <w:t xml:space="preserve">pxl.per-pixel-scattering-area</w:t>
-            </w:r>
-          </w:p>
-        </w:tc>
-        <w:tc>
-          <w:tcPr/>
-          <w:p>
-            <w:pPr>
-              <w:pStyle w:val="Compact"/>
-            </w:pPr>
-            <w:r>
-              <w:t xml:space="preserve">Scattering Area Image</w:t>
+              <w:t xml:space="preserve">Cloud Optimized Formats</w:t>
             </w:r>
           </w:p>
         </w:tc>
@@ -13266,6 +13460,143 @@
               <w:rPr>
                 <w:rStyle w:val="VerbatimChar"/>
               </w:rPr>
+              <w:t xml:space="preserve">pxl.metadata-machine-readability-sar</w:t>
+            </w:r>
+          </w:p>
+        </w:tc>
+        <w:tc>
+          <w:tcPr/>
+          <w:p>
+            <w:pPr>
+              <w:pStyle w:val="Compact"/>
+            </w:pPr>
+            <w:r>
+              <w:t xml:space="preserve">Metadata Machine Readability</w:t>
+            </w:r>
+          </w:p>
+        </w:tc>
+        <w:tc>
+          <w:tcPr/>
+          <w:p>
+            <w:pPr>
+              <w:pStyle w:val="Compact"/>
+            </w:pPr>
+          </w:p>
+        </w:tc>
+        <w:tc>
+          <w:tcPr/>
+          <w:p>
+            <w:pPr>
+              <w:pStyle w:val="Compact"/>
+            </w:pPr>
+          </w:p>
+        </w:tc>
+      </w:tr>
+      <w:tr>
+        <w:tc>
+          <w:tcPr/>
+          <w:p>
+            <w:pPr>
+              <w:pStyle w:val="Compact"/>
+            </w:pPr>
+            <w:r>
+              <w:rPr>
+                <w:rStyle w:val="VerbatimChar"/>
+              </w:rPr>
+              <w:t xml:space="preserve">pxl.per-pixel-data-mask</w:t>
+            </w:r>
+          </w:p>
+        </w:tc>
+        <w:tc>
+          <w:tcPr/>
+          <w:p>
+            <w:pPr>
+              <w:pStyle w:val="Compact"/>
+            </w:pPr>
+            <w:r>
+              <w:t xml:space="preserve">Data Mask Image</w:t>
+            </w:r>
+          </w:p>
+        </w:tc>
+        <w:tc>
+          <w:tcPr/>
+          <w:p>
+            <w:pPr>
+              <w:pStyle w:val="Compact"/>
+            </w:pPr>
+          </w:p>
+        </w:tc>
+        <w:tc>
+          <w:tcPr/>
+          <w:p>
+            <w:pPr>
+              <w:pStyle w:val="Compact"/>
+            </w:pPr>
+          </w:p>
+        </w:tc>
+      </w:tr>
+      <w:tr>
+        <w:tc>
+          <w:tcPr/>
+          <w:p>
+            <w:pPr>
+              <w:pStyle w:val="Compact"/>
+            </w:pPr>
+            <w:r>
+              <w:rPr>
+                <w:rStyle w:val="VerbatimChar"/>
+              </w:rPr>
+              <w:t xml:space="preserve">pxl.per-pixel-scattering-area</w:t>
+            </w:r>
+          </w:p>
+        </w:tc>
+        <w:tc>
+          <w:tcPr/>
+          <w:p>
+            <w:pPr>
+              <w:pStyle w:val="Compact"/>
+            </w:pPr>
+            <w:r>
+              <w:t xml:space="preserve">Scattering Area Image</w:t>
+            </w:r>
+          </w:p>
+        </w:tc>
+        <w:tc>
+          <w:tcPr/>
+          <w:p>
+            <w:pPr>
+              <w:pStyle w:val="Compact"/>
+              <w:jc w:val="center"/>
+            </w:pPr>
+            <w:r>
+              <w:rPr>
+                <w:i/>
+                <w:iCs/>
+              </w:rPr>
+              <w:t xml:space="preserve">not required</w:t>
+            </w:r>
+          </w:p>
+        </w:tc>
+        <w:tc>
+          <w:tcPr/>
+          <w:p>
+            <w:pPr>
+              <w:pStyle w:val="Compact"/>
+            </w:pPr>
+          </w:p>
+        </w:tc>
+      </w:tr>
+      <w:tr>
+        <w:tc>
+          <w:tcPr/>
+          <w:p>
+            <w:pPr>
+              <w:pStyle w:val="Compact"/>
+            </w:pPr>
+            <w:r>
+              <w:rPr>
+                <w:rStyle w:val="VerbatimChar"/>
+              </w:rPr>
               <w:t xml:space="preserve">pxl.per-pixel-local-incident-angle</w:t>
             </w:r>
           </w:p>
@@ -13554,8 +13885,8 @@
         </w:tc>
       </w:tr>
     </w:tbl>
-    <w:bookmarkEnd w:id="243"/>
-    <w:bookmarkStart w:id="244" w:name="radiometrically-corrected-measurements"/>
+    <w:bookmarkEnd w:id="251"/>
+    <w:bookmarkStart w:id="252" w:name="radiometrically-corrected-measurements"/>
     <w:p>
       <w:pPr>
         <w:pStyle w:val="berschrift3"/>
@@ -13639,6 +13970,57 @@
               <w:rPr>
                 <w:rStyle w:val="VerbatimChar"/>
               </w:rPr>
+              <w:t xml:space="preserve">rcm.cloud-optimized-formats</w:t>
+            </w:r>
+          </w:p>
+        </w:tc>
+        <w:tc>
+          <w:tcPr/>
+          <w:p>
+            <w:pPr>
+              <w:pStyle w:val="Compact"/>
+            </w:pPr>
+            <w:r>
+              <w:t xml:space="preserve">Cloud Optimized Formats</w:t>
+            </w:r>
+          </w:p>
+        </w:tc>
+        <w:tc>
+          <w:tcPr/>
+          <w:p>
+            <w:pPr>
+              <w:pStyle w:val="Compact"/>
+              <w:jc w:val="center"/>
+            </w:pPr>
+            <w:r>
+              <w:rPr>
+                <w:i/>
+                <w:iCs/>
+              </w:rPr>
+              <w:t xml:space="preserve">not required</w:t>
+            </w:r>
+          </w:p>
+        </w:tc>
+        <w:tc>
+          <w:tcPr/>
+          <w:p>
+            <w:pPr>
+              <w:pStyle w:val="Compact"/>
+            </w:pPr>
+          </w:p>
+        </w:tc>
+      </w:tr>
+      <w:tr>
+        <w:tc>
+          <w:tcPr/>
+          <w:p>
+            <w:pPr>
+              <w:pStyle w:val="Compact"/>
+            </w:pPr>
+            <w:r>
+              <w:rPr>
+                <w:rStyle w:val="VerbatimChar"/>
+              </w:rPr>
               <w:t xml:space="preserve">rcm.measurements-backscatter-nrb</w:t>
             </w:r>
           </w:p>
@@ -13835,7 +14217,7 @@
               <w:rPr>
                 <w:rStyle w:val="VerbatimChar"/>
               </w:rPr>
-              <w:t xml:space="preserve">rcm.metadata-radiometric-accuracy</w:t>
+              <w:t xml:space="preserve">rcm.metadata-radiometric-accuracy-sar</w:t>
             </w:r>
           </w:p>
         </w:tc>
@@ -13927,8 +14309,8 @@
         </w:tc>
       </w:tr>
     </w:tbl>
-    <w:bookmarkEnd w:id="244"/>
-    <w:bookmarkStart w:id="245" w:name="geometric-corrections"/>
+    <w:bookmarkEnd w:id="252"/>
+    <w:bookmarkStart w:id="253" w:name="geometric-corrections"/>
     <w:p>
       <w:pPr>
         <w:pStyle w:val="berschrift3"/>
@@ -14238,9 +14620,9 @@
         <w:br w:type="page"/>
       </w:r>
     </w:p>
-    <w:bookmarkEnd w:id="245"/>
-    <w:bookmarkEnd w:id="246"/>
-    <w:bookmarkStart w:id="251" w:name="introduction"/>
+    <w:bookmarkEnd w:id="253"/>
+    <w:bookmarkEnd w:id="254"/>
+    <w:bookmarkStart w:id="259" w:name="introduction"/>
     <w:p>
       <w:pPr>
         <w:pStyle w:val="berschrift2"/>
@@ -14269,7 +14651,7 @@
         <w:t xml:space="preserve">This Guidance material does not replace or override the specifications.</w:t>
       </w:r>
     </w:p>
-    <w:bookmarkStart w:id="247" w:name="sec:intro-what-are-ceos-ard-products"/>
+    <w:bookmarkStart w:id="255" w:name="sec:intro-what-are-ceos-ard-products"/>
     <w:p>
       <w:pPr>
         <w:pStyle w:val="berschrift3"/>
@@ -14328,8 +14710,8 @@
         <w:t xml:space="preserve">for other types of satellite products.</w:t>
       </w:r>
     </w:p>
-    <w:bookmarkEnd w:id="247"/>
-    <w:bookmarkStart w:id="249" w:name="sec:intro-when-is-a-product-ceos-ard"/>
+    <w:bookmarkEnd w:id="255"/>
+    <w:bookmarkStart w:id="257" w:name="sec:intro-when-is-a-product-ceos-ard"/>
     <w:p>
       <w:pPr>
         <w:pStyle w:val="berschrift3"/>
@@ -14351,7 +14733,7 @@
         <w:pStyle w:val="Compact"/>
         <w:numPr>
           <w:ilvl w:val="0"/>
-          <w:numId w:val="1091"/>
+          <w:numId w:val="1093"/>
         </w:numPr>
       </w:pPr>
       <w:r>
@@ -14363,7 +14745,7 @@
         <w:pStyle w:val="Compact"/>
         <w:numPr>
           <w:ilvl w:val="0"/>
-          <w:numId w:val="1091"/>
+          <w:numId w:val="1093"/>
         </w:numPr>
       </w:pPr>
       <w:r>
@@ -14380,7 +14762,7 @@
       <w:r>
         <w:t xml:space="preserve"> </w:t>
       </w:r>
-      <w:hyperlink r:id="rId248">
+      <w:hyperlink r:id="rId256">
         <w:r>
           <w:rPr>
             <w:rStyle w:val="Hyperlink"/>
@@ -14400,8 +14782,8 @@
         <w:t xml:space="preserve">A product can continue to use CEOS-ARD branding as long as its generation and distribution remain consistent with the peer-reviewed assessment.</w:t>
       </w:r>
     </w:p>
-    <w:bookmarkEnd w:id="249"/>
-    <w:bookmarkStart w:id="250" w:name="sec:intro-difference-threshold-goal"/>
+    <w:bookmarkEnd w:id="257"/>
+    <w:bookmarkStart w:id="258" w:name="sec:intro-difference-threshold-goal"/>
     <w:p>
       <w:pPr>
         <w:pStyle w:val="berschrift3"/>
@@ -14604,9 +14986,9 @@
         <w:br w:type="page"/>
       </w:r>
     </w:p>
-    <w:bookmarkEnd w:id="250"/>
-    <w:bookmarkEnd w:id="251"/>
-    <w:bookmarkStart w:id="268" w:name="references"/>
+    <w:bookmarkEnd w:id="258"/>
+    <w:bookmarkEnd w:id="259"/>
+    <w:bookmarkStart w:id="276" w:name="references"/>
     <w:p>
       <w:pPr>
         <w:pStyle w:val="berschrift2"/>
@@ -14615,8 +14997,8 @@
         <w:t xml:space="preserve">References</w:t>
       </w:r>
     </w:p>
-    <w:bookmarkStart w:id="267" w:name="refs"/>
-    <w:bookmarkStart w:id="252" w:name="ref-iso19115_2_2009"/>
+    <w:bookmarkStart w:id="275" w:name="refs"/>
+    <w:bookmarkStart w:id="260" w:name="ref-iso19115_2_2009"/>
     <w:p>
       <w:pPr>
         <w:pStyle w:val="Literaturverzeichnis"/>
@@ -14643,8 +15025,8 @@
         <w:t xml:space="preserve">Standard. Geneva, CH: International Organization for Standardization.</w:t>
       </w:r>
     </w:p>
-    <w:bookmarkEnd w:id="252"/>
-    <w:bookmarkStart w:id="254" w:name="ref-lee2009"/>
+    <w:bookmarkEnd w:id="260"/>
+    <w:bookmarkStart w:id="262" w:name="ref-lee2009"/>
     <w:p>
       <w:pPr>
         <w:pStyle w:val="Literaturverzeichnis"/>
@@ -14677,7 +15059,7 @@
       <w:r>
         <w:t xml:space="preserve"> </w:t>
       </w:r>
-      <w:hyperlink r:id="rId253">
+      <w:hyperlink r:id="rId261">
         <w:r>
           <w:rPr>
             <w:rStyle w:val="Hyperlink"/>
@@ -14689,8 +15071,8 @@
         <w:t xml:space="preserve">.</w:t>
       </w:r>
     </w:p>
-    <w:bookmarkEnd w:id="254"/>
-    <w:bookmarkStart w:id="256" w:name="ref-raney2012"/>
+    <w:bookmarkEnd w:id="262"/>
+    <w:bookmarkStart w:id="264" w:name="ref-raney2012"/>
     <w:p>
       <w:pPr>
         <w:pStyle w:val="Literaturverzeichnis"/>
@@ -14723,7 +15105,7 @@
       <w:r>
         <w:t xml:space="preserve"> </w:t>
       </w:r>
-      <w:hyperlink r:id="rId255">
+      <w:hyperlink r:id="rId263">
         <w:r>
           <w:rPr>
             <w:rStyle w:val="Hyperlink"/>
@@ -14735,8 +15117,8 @@
         <w:t xml:space="preserve">.</w:t>
       </w:r>
     </w:p>
-    <w:bookmarkEnd w:id="256"/>
-    <w:bookmarkStart w:id="258" w:name="ref-shiroma2022"/>
+    <w:bookmarkEnd w:id="264"/>
+    <w:bookmarkStart w:id="266" w:name="ref-shiroma2022"/>
     <w:p>
       <w:pPr>
         <w:pStyle w:val="Literaturverzeichnis"/>
@@ -14769,7 +15151,7 @@
       <w:r>
         <w:t xml:space="preserve"> </w:t>
       </w:r>
-      <w:hyperlink r:id="rId257">
+      <w:hyperlink r:id="rId265">
         <w:r>
           <w:rPr>
             <w:rStyle w:val="Hyperlink"/>
@@ -14781,8 +15163,8 @@
         <w:t xml:space="preserve">.</w:t>
       </w:r>
     </w:p>
-    <w:bookmarkEnd w:id="258"/>
-    <w:bookmarkStart w:id="260" w:name="ref-small2011"/>
+    <w:bookmarkEnd w:id="266"/>
+    <w:bookmarkStart w:id="268" w:name="ref-small2011"/>
     <w:p>
       <w:pPr>
         <w:pStyle w:val="Literaturverzeichnis"/>
@@ -14815,7 +15197,7 @@
       <w:r>
         <w:t xml:space="preserve"> </w:t>
       </w:r>
-      <w:hyperlink r:id="rId259">
+      <w:hyperlink r:id="rId267">
         <w:r>
           <w:rPr>
             <w:rStyle w:val="Hyperlink"/>
@@ -14827,8 +15209,8 @@
         <w:t xml:space="preserve">.</w:t>
       </w:r>
     </w:p>
-    <w:bookmarkEnd w:id="260"/>
-    <w:bookmarkStart w:id="262" w:name="ref-yamaguchi2011"/>
+    <w:bookmarkEnd w:id="268"/>
+    <w:bookmarkStart w:id="270" w:name="ref-yamaguchi2011"/>
     <w:p>
       <w:pPr>
         <w:pStyle w:val="Literaturverzeichnis"/>
@@ -14861,7 +15243,7 @@
       <w:r>
         <w:t xml:space="preserve"> </w:t>
       </w:r>
-      <w:hyperlink r:id="rId261">
+      <w:hyperlink r:id="rId269">
         <w:r>
           <w:rPr>
             <w:rStyle w:val="Hyperlink"/>
@@ -14873,8 +15255,8 @@
         <w:t xml:space="preserve">.</w:t>
       </w:r>
     </w:p>
-    <w:bookmarkEnd w:id="262"/>
-    <w:bookmarkStart w:id="264" w:name="ref-zebker2017"/>
+    <w:bookmarkEnd w:id="270"/>
+    <w:bookmarkStart w:id="272" w:name="ref-zebker2017"/>
     <w:p>
       <w:pPr>
         <w:pStyle w:val="Literaturverzeichnis"/>
@@ -14907,7 +15289,7 @@
       <w:r>
         <w:t xml:space="preserve"> </w:t>
       </w:r>
-      <w:hyperlink r:id="rId263">
+      <w:hyperlink r:id="rId271">
         <w:r>
           <w:rPr>
             <w:rStyle w:val="Hyperlink"/>
@@ -14919,8 +15301,8 @@
         <w:t xml:space="preserve">.</w:t>
       </w:r>
     </w:p>
-    <w:bookmarkEnd w:id="264"/>
-    <w:bookmarkStart w:id="266" w:name="ref-zebker2010"/>
+    <w:bookmarkEnd w:id="272"/>
+    <w:bookmarkStart w:id="274" w:name="ref-zebker2010"/>
     <w:p>
       <w:pPr>
         <w:pStyle w:val="Literaturverzeichnis"/>
@@ -14953,7 +15335,7 @@
       <w:r>
         <w:t xml:space="preserve"> </w:t>
       </w:r>
-      <w:hyperlink r:id="rId265">
+      <w:hyperlink r:id="rId273">
         <w:r>
           <w:rPr>
             <w:rStyle w:val="Hyperlink"/>
@@ -14965,15 +15347,15 @@
         <w:t xml:space="preserve">.</w:t>
       </w:r>
     </w:p>
-    <w:bookmarkEnd w:id="266"/>
-    <w:bookmarkEnd w:id="267"/>
+    <w:bookmarkEnd w:id="274"/>
+    <w:bookmarkEnd w:id="275"/>
     <w:p>
       <w:r>
         <w:br w:type="page"/>
       </w:r>
     </w:p>
-    <w:bookmarkEnd w:id="268"/>
-    <w:bookmarkStart w:id="290" w:name="annexes"/>
+    <w:bookmarkEnd w:id="276"/>
+    <w:bookmarkStart w:id="298" w:name="annexes"/>
     <w:p>
       <w:pPr>
         <w:pStyle w:val="berschrift2"/>
@@ -14982,7 +15364,7 @@
         <w:t xml:space="preserve">Annexes</w:t>
       </w:r>
     </w:p>
-    <w:bookmarkStart w:id="270" w:name="sec:annex-sar-general-processing-roadmap"/>
+    <w:bookmarkStart w:id="278" w:name="sec:annex-sar-general-processing-roadmap"/>
     <w:p>
       <w:pPr>
         <w:pStyle w:val="berschrift3"/>
@@ -15004,7 +15386,7 @@
         <w:pStyle w:val="Compact"/>
         <w:numPr>
           <w:ilvl w:val="0"/>
-          <w:numId w:val="1092"/>
+          <w:numId w:val="1094"/>
         </w:numPr>
       </w:pPr>
       <w:r>
@@ -15016,7 +15398,7 @@
         <w:pStyle w:val="Compact"/>
         <w:numPr>
           <w:ilvl w:val="0"/>
-          <w:numId w:val="1092"/>
+          <w:numId w:val="1094"/>
         </w:numPr>
       </w:pPr>
       <w:r>
@@ -15028,7 +15410,7 @@
         <w:pStyle w:val="Compact"/>
         <w:numPr>
           <w:ilvl w:val="0"/>
-          <w:numId w:val="1092"/>
+          <w:numId w:val="1094"/>
         </w:numPr>
       </w:pPr>
       <w:r>
@@ -15057,7 +15439,7 @@
         <w:pStyle w:val="Compact"/>
         <w:numPr>
           <w:ilvl w:val="0"/>
-          <w:numId w:val="1092"/>
+          <w:numId w:val="1094"/>
         </w:numPr>
       </w:pPr>
       <w:r>
@@ -15103,7 +15485,7 @@
         <w:pStyle w:val="Compact"/>
         <w:numPr>
           <w:ilvl w:val="0"/>
-          <w:numId w:val="1092"/>
+          <w:numId w:val="1094"/>
         </w:numPr>
       </w:pPr>
       <w:r>
@@ -15135,7 +15517,7 @@
         <w:pStyle w:val="Compact"/>
         <w:numPr>
           <w:ilvl w:val="0"/>
-          <w:numId w:val="1092"/>
+          <w:numId w:val="1094"/>
         </w:numPr>
       </w:pPr>
       <w:r>
@@ -15201,7 +15583,7 @@
         <w:pStyle w:val="Compact"/>
         <w:numPr>
           <w:ilvl w:val="0"/>
-          <w:numId w:val="1092"/>
+          <w:numId w:val="1094"/>
         </w:numPr>
       </w:pPr>
       <w:r>
@@ -15213,7 +15595,7 @@
         <w:pStyle w:val="Compact"/>
         <w:numPr>
           <w:ilvl w:val="0"/>
-          <w:numId w:val="1092"/>
+          <w:numId w:val="1094"/>
         </w:numPr>
       </w:pPr>
       <w:r>
@@ -15225,7 +15607,7 @@
         <w:pStyle w:val="Compact"/>
         <w:numPr>
           <w:ilvl w:val="0"/>
-          <w:numId w:val="1092"/>
+          <w:numId w:val="1094"/>
         </w:numPr>
       </w:pPr>
       <w:r>
@@ -15254,7 +15636,7 @@
         <w:t xml:space="preserve">lists possible sequential steps and existing software tools (e.g., Gamma software (GAMMA, 2018)) and scripting tasks that can be used to form the CEOS-ARD SAR processing roadmap.</w:t>
       </w:r>
     </w:p>
-    <w:bookmarkStart w:id="269" w:name="tbl:sar-general-processing-roadmap-tbl1"/>
+    <w:bookmarkStart w:id="277" w:name="tbl:sar-general-processing-roadmap-tbl1"/>
     <w:p>
       <w:pPr>
         <w:pStyle w:val="TableCaption"/>
@@ -15497,9 +15879,9 @@
         </w:tc>
       </w:tr>
     </w:tbl>
-    <w:bookmarkEnd w:id="269"/>
-    <w:bookmarkEnd w:id="270"/>
-    <w:bookmarkStart w:id="282" w:name="sec:annex-sar-topographic-phase-removal"/>
+    <w:bookmarkEnd w:id="277"/>
+    <w:bookmarkEnd w:id="278"/>
+    <w:bookmarkStart w:id="290" w:name="sec:annex-sar-topographic-phase-removal"/>
     <w:p>
       <w:pPr>
         <w:pStyle w:val="berschrift3"/>
@@ -15777,7 +16159,7 @@
       <w:pPr>
         <w:pStyle w:val="Textkrper"/>
       </w:pPr>
-      <w:bookmarkStart w:id="271" w:name="eq:sar-topographic-phase-removal-eq1"/>
+      <w:bookmarkStart w:id="279" w:name="eq:sar-topographic-phase-removal-eq1"/>
       <m:oMathPara>
         <m:oMathParaPr>
           <m:jc m:val="center"/>
@@ -15954,7 +16336,7 @@
           </m:d>
         </m:oMath>
       </m:oMathPara>
-      <w:bookmarkEnd w:id="271"/>
+      <w:bookmarkEnd w:id="279"/>
     </w:p>
     <w:p>
       <w:pPr>
@@ -15968,7 +16350,7 @@
       <w:pPr>
         <w:pStyle w:val="Textkrper"/>
       </w:pPr>
-      <w:bookmarkStart w:id="272" w:name="eq:sar-topographic-phase-removal-eq2"/>
+      <w:bookmarkStart w:id="280" w:name="eq:sar-topographic-phase-removal-eq2"/>
       <m:oMathPara>
         <m:oMathParaPr>
           <m:jc m:val="center"/>
@@ -16117,7 +16499,7 @@
           </m:d>
         </m:oMath>
       </m:oMathPara>
-      <w:bookmarkEnd w:id="272"/>
+      <w:bookmarkEnd w:id="280"/>
     </w:p>
     <w:p>
       <w:pPr>
@@ -16183,7 +16565,7 @@
         <w:pStyle w:val="Compact"/>
         <w:numPr>
           <w:ilvl w:val="0"/>
-          <w:numId w:val="1093"/>
+          <w:numId w:val="1095"/>
         </w:numPr>
       </w:pPr>
       <w:r>
@@ -16212,7 +16594,7 @@
         <w:pStyle w:val="Compact"/>
         <w:numPr>
           <w:ilvl w:val="0"/>
-          <w:numId w:val="1093"/>
+          <w:numId w:val="1095"/>
         </w:numPr>
       </w:pPr>
       <w:r>
@@ -16369,7 +16751,7 @@
       <w:pPr>
         <w:pStyle w:val="Textkrper"/>
       </w:pPr>
-      <w:bookmarkStart w:id="273" w:name="eq:sar-topographic-phase-removal-eq3"/>
+      <w:bookmarkStart w:id="281" w:name="eq:sar-topographic-phase-removal-eq3"/>
       <m:oMathPara>
         <m:oMathParaPr>
           <m:jc m:val="center"/>
@@ -16509,7 +16891,7 @@
           </m:d>
         </m:oMath>
       </m:oMathPara>
-      <w:bookmarkEnd w:id="273"/>
+      <w:bookmarkEnd w:id="281"/>
     </w:p>
     <w:p>
       <w:pPr>
@@ -16788,7 +17170,7 @@
       <w:pPr>
         <w:pStyle w:val="Textkrper"/>
       </w:pPr>
-      <w:bookmarkStart w:id="274" w:name="eq:sar-topographic-phase-removal-eq4"/>
+      <w:bookmarkStart w:id="282" w:name="eq:sar-topographic-phase-removal-eq4"/>
       <m:oMathPara>
         <m:oMathParaPr>
           <m:jc m:val="center"/>
@@ -17038,13 +17420,13 @@
           </m:d>
         </m:oMath>
       </m:oMathPara>
-      <w:bookmarkEnd w:id="274"/>
+      <w:bookmarkEnd w:id="282"/>
     </w:p>
     <w:p>
       <w:pPr>
         <w:pStyle w:val="FirstParagraph"/>
       </w:pPr>
-      <w:bookmarkStart w:id="275" w:name="eq:sar-topographic-phase-removal-eq5"/>
+      <w:bookmarkStart w:id="283" w:name="eq:sar-topographic-phase-removal-eq5"/>
       <m:oMathPara>
         <m:oMathParaPr>
           <m:jc m:val="center"/>
@@ -17294,7 +17676,7 @@
           </m:d>
         </m:oMath>
       </m:oMathPara>
-      <w:bookmarkEnd w:id="275"/>
+      <w:bookmarkEnd w:id="283"/>
     </w:p>
     <w:p>
       <w:pPr>
@@ -17308,7 +17690,7 @@
       <w:pPr>
         <w:pStyle w:val="Textkrper"/>
       </w:pPr>
-      <w:bookmarkStart w:id="276" w:name="eq:sar-topographic-phase-removal-eq6"/>
+      <w:bookmarkStart w:id="284" w:name="eq:sar-topographic-phase-removal-eq6"/>
       <m:oMathPara>
         <m:oMathParaPr>
           <m:jc m:val="center"/>
@@ -17470,7 +17852,7 @@
           </m:d>
         </m:oMath>
       </m:oMathPara>
-      <w:bookmarkEnd w:id="276"/>
+      <w:bookmarkEnd w:id="284"/>
     </w:p>
     <w:p>
       <w:pPr>
@@ -17495,7 +17877,7 @@
       <w:pPr>
         <w:pStyle w:val="Textkrper"/>
       </w:pPr>
-      <w:bookmarkStart w:id="277" w:name="eq:sar-topographic-phase-removal-eq7"/>
+      <w:bookmarkStart w:id="285" w:name="eq:sar-topographic-phase-removal-eq7"/>
       <m:oMathPara>
         <m:oMathParaPr>
           <m:jc m:val="center"/>
@@ -17809,13 +18191,13 @@
           </m:d>
         </m:oMath>
       </m:oMathPara>
-      <w:bookmarkEnd w:id="277"/>
+      <w:bookmarkEnd w:id="285"/>
     </w:p>
     <w:p>
       <w:pPr>
         <w:pStyle w:val="FirstParagraph"/>
       </w:pPr>
-      <w:bookmarkStart w:id="278" w:name="eq:sar-topographic-phase-removal-eq8"/>
+      <w:bookmarkStart w:id="286" w:name="eq:sar-topographic-phase-removal-eq8"/>
       <m:oMathPara>
         <m:oMathParaPr>
           <m:jc m:val="center"/>
@@ -18065,13 +18447,13 @@
           </m:d>
         </m:oMath>
       </m:oMathPara>
-      <w:bookmarkEnd w:id="278"/>
+      <w:bookmarkEnd w:id="286"/>
     </w:p>
     <w:p>
       <w:pPr>
         <w:pStyle w:val="FirstParagraph"/>
       </w:pPr>
-      <w:bookmarkStart w:id="279" w:name="eq:sar-topographic-phase-removal-eq9"/>
+      <w:bookmarkStart w:id="287" w:name="eq:sar-topographic-phase-removal-eq9"/>
       <m:oMathPara>
         <m:oMathParaPr>
           <m:jc m:val="center"/>
@@ -18244,7 +18626,7 @@
           </m:d>
         </m:oMath>
       </m:oMathPara>
-      <w:bookmarkEnd w:id="279"/>
+      <w:bookmarkEnd w:id="287"/>
     </w:p>
     <w:p>
       <w:pPr>
@@ -18330,7 +18712,7 @@
       <w:pPr>
         <w:pStyle w:val="Textkrper"/>
       </w:pPr>
-      <w:bookmarkStart w:id="280" w:name="eq:sar-topographic-phase-removal-eq10"/>
+      <w:bookmarkStart w:id="288" w:name="eq:sar-topographic-phase-removal-eq10"/>
       <m:oMathPara>
         <m:oMathParaPr>
           <m:jc m:val="center"/>
@@ -18586,7 +18968,7 @@
           </m:d>
         </m:oMath>
       </m:oMathPara>
-      <w:bookmarkEnd w:id="280"/>
+      <w:bookmarkEnd w:id="288"/>
     </w:p>
     <w:p>
       <w:pPr>
@@ -18600,7 +18982,7 @@
       <w:pPr>
         <w:pStyle w:val="Textkrper"/>
       </w:pPr>
-      <w:bookmarkStart w:id="281" w:name="eq:sar-topographic-phase-removal-eq11"/>
+      <w:bookmarkStart w:id="289" w:name="eq:sar-topographic-phase-removal-eq11"/>
       <m:oMathPara>
         <m:oMathParaPr>
           <m:jc m:val="center"/>
@@ -18766,10 +19148,10 @@
           </m:d>
         </m:oMath>
       </m:oMathPara>
-      <w:bookmarkEnd w:id="281"/>
-    </w:p>
-    <w:bookmarkEnd w:id="282"/>
-    <w:bookmarkStart w:id="289" w:name="sec:annex-sar-pol-covmat"/>
+      <w:bookmarkEnd w:id="289"/>
+    </w:p>
+    <w:bookmarkEnd w:id="290"/>
+    <w:bookmarkStart w:id="297" w:name="sec:annex-sar-pol-covmat"/>
     <w:p>
       <w:pPr>
         <w:pStyle w:val="berschrift3"/>
@@ -18830,7 +19212,7 @@
       <w:pPr>
         <w:pStyle w:val="Textkrper"/>
       </w:pPr>
-      <w:bookmarkStart w:id="283" w:name="eq:sar-pol-covmat-eq1"/>
+      <w:bookmarkStart w:id="291" w:name="eq:sar-pol-covmat-eq1"/>
       <m:oMathPara>
         <m:oMathParaPr>
           <m:jc m:val="center"/>
@@ -19312,7 +19694,7 @@
           </m:d>
         </m:oMath>
       </m:oMathPara>
-      <w:bookmarkEnd w:id="283"/>
+      <w:bookmarkEnd w:id="291"/>
     </w:p>
     <w:p>
       <w:pPr>
@@ -19338,7 +19720,7 @@
       <w:pPr>
         <w:pStyle w:val="Textkrper"/>
       </w:pPr>
-      <w:bookmarkStart w:id="284" w:name="eq:sar-pol-covmat-eq2"/>
+      <w:bookmarkStart w:id="292" w:name="eq:sar-pol-covmat-eq2"/>
       <m:oMathPara>
         <m:oMathParaPr>
           <m:jc m:val="center"/>
@@ -19560,13 +19942,13 @@
           </m:d>
         </m:oMath>
       </m:oMathPara>
-      <w:bookmarkEnd w:id="284"/>
+      <w:bookmarkEnd w:id="292"/>
     </w:p>
     <w:p>
       <w:pPr>
         <w:pStyle w:val="FirstParagraph"/>
       </w:pPr>
-      <w:bookmarkStart w:id="285" w:name="eq:sar-pol-covmat-eq3"/>
+      <w:bookmarkStart w:id="293" w:name="eq:sar-pol-covmat-eq3"/>
       <m:oMathPara>
         <m:oMathParaPr>
           <m:jc m:val="center"/>
@@ -19788,13 +20170,13 @@
           </m:d>
         </m:oMath>
       </m:oMathPara>
-      <w:bookmarkEnd w:id="285"/>
+      <w:bookmarkEnd w:id="293"/>
     </w:p>
     <w:p>
       <w:pPr>
         <w:pStyle w:val="FirstParagraph"/>
       </w:pPr>
-      <w:bookmarkStart w:id="286" w:name="eq:eq:sar-pol-covmat-eq4"/>
+      <w:bookmarkStart w:id="294" w:name="eq:eq:sar-pol-covmat-eq4"/>
       <m:oMathPara>
         <m:oMathParaPr>
           <m:jc m:val="center"/>
@@ -20016,7 +20398,7 @@
           </m:d>
         </m:oMath>
       </m:oMathPara>
-      <w:bookmarkEnd w:id="286"/>
+      <w:bookmarkEnd w:id="294"/>
     </w:p>
     <w:p>
       <w:pPr>
@@ -20143,7 +20525,7 @@
       <w:pPr>
         <w:pStyle w:val="Textkrper"/>
       </w:pPr>
-      <w:bookmarkStart w:id="287" w:name="eq:sar-pol-covmat-eq5"/>
+      <w:bookmarkStart w:id="295" w:name="eq:sar-pol-covmat-eq5"/>
       <m:oMathPara>
         <m:oMathParaPr>
           <m:jc m:val="center"/>
@@ -20675,7 +21057,7 @@
           </m:d>
         </m:oMath>
       </m:oMathPara>
-      <w:bookmarkEnd w:id="287"/>
+      <w:bookmarkEnd w:id="295"/>
     </w:p>
     <w:p>
       <w:pPr>
@@ -20700,7 +21082,7 @@
       <w:pPr>
         <w:pStyle w:val="Textkrper"/>
       </w:pPr>
-      <w:bookmarkStart w:id="288" w:name="eq:sar-pol-covmat-eq6"/>
+      <w:bookmarkStart w:id="296" w:name="eq:sar-pol-covmat-eq6"/>
       <m:oMathPara>
         <m:oMathParaPr>
           <m:jc m:val="center"/>
@@ -20979,11 +21361,11 @@
           </m:d>
         </m:oMath>
       </m:oMathPara>
-      <w:bookmarkEnd w:id="288"/>
-    </w:p>
-    <w:bookmarkEnd w:id="289"/>
-    <w:bookmarkEnd w:id="290"/>
-    <w:bookmarkEnd w:id="291"/>
+      <w:bookmarkEnd w:id="296"/>
+    </w:p>
+    <w:bookmarkEnd w:id="297"/>
+    <w:bookmarkEnd w:id="298"/>
+    <w:bookmarkEnd w:id="299"/>
     <w:sectPr>
       <w:headerReference r:id="rId11" w:type="even"/>
       <w:headerReference r:id="rId10" w:type="default"/>
@@ -21831,6 +22213,9 @@
     <w:abstractNumId w:val="991"/>
   </w:num>
   <w:num w:numId="1055">
+    <w:abstractNumId w:val="991"/>
+  </w:num>
+  <w:num w:numId="1056">
     <w:abstractNumId w:val="99411"/>
     <w:lvlOverride w:ilvl="0">
       <w:startOverride w:val="1"/>
@@ -21860,13 +22245,13 @@
       <w:startOverride w:val="1"/>
     </w:lvlOverride>
   </w:num>
-  <w:num w:numId="1056">
-    <w:abstractNumId w:val="991"/>
-  </w:num>
   <w:num w:numId="1057">
     <w:abstractNumId w:val="991"/>
   </w:num>
   <w:num w:numId="1058">
+    <w:abstractNumId w:val="991"/>
+  </w:num>
+  <w:num w:numId="1059">
     <w:abstractNumId w:val="99411"/>
     <w:lvlOverride w:ilvl="0">
       <w:startOverride w:val="1"/>
@@ -21896,9 +22281,6 @@
       <w:startOverride w:val="1"/>
     </w:lvlOverride>
   </w:num>
-  <w:num w:numId="1059">
-    <w:abstractNumId w:val="991"/>
-  </w:num>
   <w:num w:numId="1060">
     <w:abstractNumId w:val="991"/>
   </w:num>
@@ -21927,6 +22309,12 @@
     <w:abstractNumId w:val="991"/>
   </w:num>
   <w:num w:numId="1069">
+    <w:abstractNumId w:val="991"/>
+  </w:num>
+  <w:num w:numId="1070">
+    <w:abstractNumId w:val="991"/>
+  </w:num>
+  <w:num w:numId="1071">
     <w:abstractNumId w:val="99411"/>
     <w:lvlOverride w:ilvl="0">
       <w:startOverride w:val="1"/>
@@ -21956,13 +22344,13 @@
       <w:startOverride w:val="1"/>
     </w:lvlOverride>
   </w:num>
-  <w:num w:numId="1070">
+  <w:num w:numId="1072">
     <w:abstractNumId w:val="991"/>
   </w:num>
-  <w:num w:numId="1071">
+  <w:num w:numId="1073">
     <w:abstractNumId w:val="991"/>
   </w:num>
-  <w:num w:numId="1072">
+  <w:num w:numId="1074">
     <w:abstractNumId w:val="99411"/>
     <w:lvlOverride w:ilvl="0">
       <w:startOverride w:val="1"/>
@@ -21992,13 +22380,13 @@
       <w:startOverride w:val="1"/>
     </w:lvlOverride>
   </w:num>
-  <w:num w:numId="1073">
+  <w:num w:numId="1075">
     <w:abstractNumId w:val="991"/>
   </w:num>
-  <w:num w:numId="1074">
+  <w:num w:numId="1076">
     <w:abstractNumId w:val="991"/>
   </w:num>
-  <w:num w:numId="1075">
+  <w:num w:numId="1077">
     <w:abstractNumId w:val="99411"/>
     <w:lvlOverride w:ilvl="0">
       <w:startOverride w:val="1"/>
@@ -22028,12 +22416,6 @@
       <w:startOverride w:val="1"/>
     </w:lvlOverride>
   </w:num>
-  <w:num w:numId="1076">
-    <w:abstractNumId w:val="991"/>
-  </w:num>
-  <w:num w:numId="1077">
-    <w:abstractNumId w:val="991"/>
-  </w:num>
   <w:num w:numId="1078">
     <w:abstractNumId w:val="991"/>
   </w:num>
@@ -22044,6 +22426,12 @@
     <w:abstractNumId w:val="991"/>
   </w:num>
   <w:num w:numId="1081">
+    <w:abstractNumId w:val="991"/>
+  </w:num>
+  <w:num w:numId="1082">
+    <w:abstractNumId w:val="991"/>
+  </w:num>
+  <w:num w:numId="1083">
     <w:abstractNumId w:val="99411"/>
     <w:lvlOverride w:ilvl="0">
       <w:startOverride w:val="1"/>
@@ -22073,12 +22461,6 @@
       <w:startOverride w:val="1"/>
     </w:lvlOverride>
   </w:num>
-  <w:num w:numId="1082">
-    <w:abstractNumId w:val="991"/>
-  </w:num>
-  <w:num w:numId="1083">
-    <w:abstractNumId w:val="991"/>
-  </w:num>
   <w:num w:numId="1084">
     <w:abstractNumId w:val="991"/>
   </w:num>
@@ -22086,6 +22468,12 @@
     <w:abstractNumId w:val="991"/>
   </w:num>
   <w:num w:numId="1086">
+    <w:abstractNumId w:val="991"/>
+  </w:num>
+  <w:num w:numId="1087">
+    <w:abstractNumId w:val="991"/>
+  </w:num>
+  <w:num w:numId="1088">
     <w:abstractNumId w:val="99411"/>
     <w:lvlOverride w:ilvl="0">
       <w:startOverride w:val="1"/>
@@ -22115,13 +22503,13 @@
       <w:startOverride w:val="1"/>
     </w:lvlOverride>
   </w:num>
-  <w:num w:numId="1087">
+  <w:num w:numId="1089">
     <w:abstractNumId w:val="991"/>
   </w:num>
-  <w:num w:numId="1088">
+  <w:num w:numId="1090">
     <w:abstractNumId w:val="991"/>
   </w:num>
-  <w:num w:numId="1089">
+  <w:num w:numId="1091">
     <w:abstractNumId w:val="99411"/>
     <w:lvlOverride w:ilvl="0">
       <w:startOverride w:val="1"/>
@@ -22151,16 +22539,16 @@
       <w:startOverride w:val="1"/>
     </w:lvlOverride>
   </w:num>
-  <w:num w:numId="1090">
-    <w:abstractNumId w:val="991"/>
-  </w:num>
-  <w:num w:numId="1091">
-    <w:abstractNumId w:val="991"/>
-  </w:num>
   <w:num w:numId="1092">
     <w:abstractNumId w:val="991"/>
   </w:num>
   <w:num w:numId="1093">
+    <w:abstractNumId w:val="991"/>
+  </w:num>
+  <w:num w:numId="1094">
+    <w:abstractNumId w:val="991"/>
+  </w:num>
+  <w:num w:numId="1095">
     <w:abstractNumId w:val="99411"/>
     <w:lvlOverride w:ilvl="0">
       <w:startOverride w:val="1"/>

</xml_diff>